<commit_message>
Finish algorithm of report-8
</commit_message>
<xml_diff>
--- a/word/20151910000-姓名-AG实验07-有向中国邮递员问题.docx
+++ b/word/20151910000-姓名-AG实验07-有向中国邮递员问题.docx
@@ -1,10 +1,10 @@
 
 <file path=word/document.xml><?xml version="1.0" encoding="utf-8"?>
-<w:document xmlns:ve="http://schemas.openxmlformats.org/markup-compatibility/2006" xmlns:o="urn:schemas-microsoft-com:office:office" xmlns:r="http://schemas.openxmlformats.org/officeDocument/2006/relationships" xmlns:m="http://schemas.openxmlformats.org/officeDocument/2006/math" xmlns:v="urn:schemas-microsoft-com:vml" xmlns:wp="http://schemas.openxmlformats.org/drawingml/2006/wordprocessingDrawing" xmlns:w10="urn:schemas-microsoft-com:office:word" xmlns:w="http://schemas.openxmlformats.org/wordprocessingml/2006/main" xmlns:wne="http://schemas.microsoft.com/office/word/2006/wordml">
+<w:document xmlns:wpc="http://schemas.microsoft.com/office/word/2010/wordprocessingCanvas" xmlns:cx="http://schemas.microsoft.com/office/drawing/2014/chartex" xmlns:cx1="http://schemas.microsoft.com/office/drawing/2015/9/8/chartex" xmlns:cx2="http://schemas.microsoft.com/office/drawing/2015/10/21/chartex" xmlns:cx3="http://schemas.microsoft.com/office/drawing/2016/5/9/chartex" xmlns:cx4="http://schemas.microsoft.com/office/drawing/2016/5/10/chartex" xmlns:cx5="http://schemas.microsoft.com/office/drawing/2016/5/11/chartex" xmlns:cx6="http://schemas.microsoft.com/office/drawing/2016/5/12/chartex" xmlns:cx7="http://schemas.microsoft.com/office/drawing/2016/5/13/chartex" xmlns:cx8="http://schemas.microsoft.com/office/drawing/2016/5/14/chartex" xmlns:mc="http://schemas.openxmlformats.org/markup-compatibility/2006" xmlns:aink="http://schemas.microsoft.com/office/drawing/2016/ink" xmlns:am3d="http://schemas.microsoft.com/office/drawing/2017/model3d" xmlns:o="urn:schemas-microsoft-com:office:office" xmlns:r="http://schemas.openxmlformats.org/officeDocument/2006/relationships" xmlns:m="http://schemas.openxmlformats.org/officeDocument/2006/math" xmlns:v="urn:schemas-microsoft-com:vml" xmlns:wp14="http://schemas.microsoft.com/office/word/2010/wordprocessingDrawing" xmlns:wp="http://schemas.openxmlformats.org/drawingml/2006/wordprocessingDrawing" xmlns:w10="urn:schemas-microsoft-com:office:word" xmlns:w="http://schemas.openxmlformats.org/wordprocessingml/2006/main" xmlns:w14="http://schemas.microsoft.com/office/word/2010/wordml" xmlns:w15="http://schemas.microsoft.com/office/word/2012/wordml" xmlns:w16cid="http://schemas.microsoft.com/office/word/2016/wordml/cid" xmlns:w16se="http://schemas.microsoft.com/office/word/2015/wordml/symex" xmlns:wpg="http://schemas.microsoft.com/office/word/2010/wordprocessingGroup" xmlns:wpi="http://schemas.microsoft.com/office/word/2010/wordprocessingInk" xmlns:wne="http://schemas.microsoft.com/office/word/2006/wordml" xmlns:wps="http://schemas.microsoft.com/office/word/2010/wordprocessingShape" mc:Ignorable="w14 w15 w16se w16cid wp14">
   <w:body>
     <w:p>
       <w:pPr>
-        <w:pStyle w:val="a6"/>
+        <w:pStyle w:val="a8"/>
       </w:pPr>
       <w:r>
         <w:rPr>
@@ -43,10 +43,10 @@
     </w:p>
     <w:tbl>
       <w:tblPr>
-        <w:tblStyle w:val="a7"/>
+        <w:tblStyle w:val="aa"/>
         <w:tblW w:w="11335" w:type="dxa"/>
         <w:tblLayout w:type="fixed"/>
-        <w:tblLook w:val="0000"/>
+        <w:tblLook w:val="0000" w:firstRow="0" w:lastRow="0" w:firstColumn="0" w:lastColumn="0" w:noHBand="0" w:noVBand="0"/>
       </w:tblPr>
       <w:tblGrid>
         <w:gridCol w:w="5098"/>
@@ -67,33 +67,33 @@
             </w:pPr>
             <w:r>
               <w:rPr>
-                <w:rStyle w:val="a9"/>
+                <w:rStyle w:val="ac"/>
               </w:rPr>
               <w:t>课程</w:t>
             </w:r>
             <w:r>
               <w:rPr>
-                <w:rStyle w:val="a9"/>
+                <w:rStyle w:val="ac"/>
                 <w:rFonts w:hint="eastAsia"/>
               </w:rPr>
               <w:t>名称</w:t>
             </w:r>
             <w:r>
               <w:rPr>
-                <w:rStyle w:val="a9"/>
+                <w:rStyle w:val="ac"/>
               </w:rPr>
               <w:t>：</w:t>
             </w:r>
             <w:r>
               <w:rPr>
-                <w:rStyle w:val="aa"/>
+                <w:rStyle w:val="ad"/>
                 <w:rFonts w:hint="eastAsia"/>
               </w:rPr>
               <w:t>算法图论</w:t>
             </w:r>
             <w:r>
               <w:rPr>
-                <w:rStyle w:val="aa"/>
+                <w:rStyle w:val="ad"/>
                 <w:rFonts w:hint="eastAsia"/>
               </w:rPr>
               <w:t>实验</w:t>
@@ -113,27 +113,27 @@
             </w:pPr>
             <w:r>
               <w:rPr>
-                <w:rStyle w:val="a9"/>
+                <w:rStyle w:val="ac"/>
                 <w:rFonts w:hint="eastAsia"/>
               </w:rPr>
               <w:t>年级</w:t>
             </w:r>
             <w:r>
               <w:rPr>
-                <w:rStyle w:val="a9"/>
+                <w:rStyle w:val="ac"/>
               </w:rPr>
               <w:t>：</w:t>
             </w:r>
             <w:r>
               <w:rPr>
-                <w:rStyle w:val="aa"/>
+                <w:rStyle w:val="ad"/>
                 <w:rFonts w:hint="eastAsia"/>
               </w:rPr>
               <w:t>2015</w:t>
             </w:r>
             <w:r>
               <w:rPr>
-                <w:rStyle w:val="aa"/>
+                <w:rStyle w:val="ad"/>
                 <w:rFonts w:hint="eastAsia"/>
               </w:rPr>
               <w:t>级</w:t>
@@ -153,14 +153,14 @@
             </w:pPr>
             <w:r>
               <w:rPr>
-                <w:rStyle w:val="a9"/>
+                <w:rStyle w:val="ac"/>
                 <w:rFonts w:hint="eastAsia"/>
               </w:rPr>
               <w:t>上机实践成绩</w:t>
             </w:r>
             <w:r>
               <w:rPr>
-                <w:rStyle w:val="a9"/>
+                <w:rStyle w:val="ac"/>
                 <w:rFonts w:hint="eastAsia"/>
               </w:rPr>
               <w:t>：</w:t>
@@ -182,21 +182,21 @@
             </w:pPr>
             <w:r>
               <w:rPr>
-                <w:rStyle w:val="a9"/>
+                <w:rStyle w:val="ac"/>
                 <w:rFonts w:hint="eastAsia"/>
               </w:rPr>
               <w:t>指导教师</w:t>
             </w:r>
             <w:r>
               <w:rPr>
-                <w:rStyle w:val="a9"/>
+                <w:rStyle w:val="ac"/>
                 <w:rFonts w:hint="eastAsia"/>
               </w:rPr>
               <w:t>：</w:t>
             </w:r>
             <w:r>
               <w:rPr>
-                <w:rStyle w:val="aa"/>
+                <w:rStyle w:val="ad"/>
                 <w:rFonts w:hint="eastAsia"/>
               </w:rPr>
               <w:t>李建平</w:t>
@@ -210,19 +210,19 @@
           <w:p>
             <w:pPr>
               <w:rPr>
-                <w:rStyle w:val="aa"/>
+                <w:rStyle w:val="ad"/>
               </w:rPr>
             </w:pPr>
             <w:r>
               <w:rPr>
-                <w:rStyle w:val="a9"/>
+                <w:rStyle w:val="ac"/>
                 <w:rFonts w:hint="eastAsia"/>
               </w:rPr>
               <w:t>姓名</w:t>
             </w:r>
             <w:r>
               <w:rPr>
-                <w:rStyle w:val="a9"/>
+                <w:rStyle w:val="ac"/>
               </w:rPr>
               <w:t>：</w:t>
             </w:r>
@@ -241,7 +241,7 @@
             </w:pPr>
             <w:r>
               <w:rPr>
-                <w:rStyle w:val="a9"/>
+                <w:rStyle w:val="ac"/>
                 <w:rFonts w:hint="eastAsia"/>
               </w:rPr>
               <w:t>专业：</w:t>
@@ -262,26 +262,26 @@
             </w:pPr>
             <w:r>
               <w:rPr>
-                <w:rStyle w:val="a9"/>
+                <w:rStyle w:val="ac"/>
                 <w:rFonts w:hint="eastAsia"/>
               </w:rPr>
               <w:t>上机实践</w:t>
             </w:r>
             <w:r>
               <w:rPr>
-                <w:rStyle w:val="a9"/>
+                <w:rStyle w:val="ac"/>
               </w:rPr>
               <w:t>名称</w:t>
             </w:r>
             <w:r>
               <w:rPr>
-                <w:rStyle w:val="a9"/>
+                <w:rStyle w:val="ac"/>
               </w:rPr>
               <w:t>：</w:t>
             </w:r>
             <w:r>
               <w:rPr>
-                <w:rStyle w:val="aa"/>
+                <w:rStyle w:val="ad"/>
                 <w:rFonts w:hint="eastAsia"/>
               </w:rPr>
               <w:t>有向中国邮递员问题</w:t>
@@ -301,28 +301,28 @@
             </w:pPr>
             <w:r>
               <w:rPr>
-                <w:rStyle w:val="a9"/>
+                <w:rStyle w:val="ac"/>
                 <w:rFonts w:hint="eastAsia"/>
               </w:rPr>
               <w:t>学号</w:t>
             </w:r>
             <w:r>
               <w:rPr>
-                <w:rStyle w:val="a9"/>
+                <w:rStyle w:val="ac"/>
                 <w:rFonts w:hint="eastAsia"/>
               </w:rPr>
               <w:t>：</w:t>
             </w:r>
             <w:r>
               <w:rPr>
-                <w:rStyle w:val="aa"/>
+                <w:rStyle w:val="ad"/>
                 <w:rFonts w:hint="eastAsia"/>
               </w:rPr>
               <w:t>2</w:t>
             </w:r>
             <w:r>
               <w:rPr>
-                <w:rStyle w:val="aa"/>
+                <w:rStyle w:val="ad"/>
               </w:rPr>
               <w:t>0151910042</w:t>
             </w:r>
@@ -341,35 +341,35 @@
             </w:pPr>
             <w:r>
               <w:rPr>
-                <w:rStyle w:val="a9"/>
+                <w:rStyle w:val="ac"/>
                 <w:rFonts w:hint="eastAsia"/>
               </w:rPr>
               <w:t>上机实践日期</w:t>
             </w:r>
             <w:r>
               <w:rPr>
-                <w:rStyle w:val="a9"/>
+                <w:rStyle w:val="ac"/>
                 <w:rFonts w:hint="eastAsia"/>
               </w:rPr>
               <w:t>：</w:t>
             </w:r>
             <w:r>
               <w:rPr>
-                <w:rStyle w:val="aa"/>
+                <w:rStyle w:val="ad"/>
                 <w:rFonts w:hint="eastAsia"/>
               </w:rPr>
               <w:t>2018-11</w:t>
             </w:r>
             <w:r>
               <w:rPr>
-                <w:rStyle w:val="aa"/>
+                <w:rStyle w:val="ad"/>
                 <w:rFonts w:hint="eastAsia"/>
               </w:rPr>
               <w:t>-</w:t>
             </w:r>
             <w:r>
               <w:rPr>
-                <w:rStyle w:val="aa"/>
+                <w:rStyle w:val="ad"/>
                 <w:rFonts w:hint="eastAsia"/>
               </w:rPr>
               <w:t>28</w:t>
@@ -391,20 +391,20 @@
             </w:pPr>
             <w:r>
               <w:rPr>
-                <w:rStyle w:val="a9"/>
+                <w:rStyle w:val="ac"/>
                 <w:rFonts w:hint="eastAsia"/>
               </w:rPr>
               <w:t>上机实践编号</w:t>
             </w:r>
             <w:r>
               <w:rPr>
-                <w:rStyle w:val="a9"/>
+                <w:rStyle w:val="ac"/>
               </w:rPr>
               <w:t>：</w:t>
             </w:r>
             <w:r>
               <w:rPr>
-                <w:rStyle w:val="aa"/>
+                <w:rStyle w:val="ad"/>
                 <w:rFonts w:hint="eastAsia"/>
               </w:rPr>
               <w:t>7</w:t>
@@ -424,14 +424,14 @@
             </w:pPr>
             <w:r>
               <w:rPr>
-                <w:rStyle w:val="a9"/>
+                <w:rStyle w:val="ac"/>
                 <w:rFonts w:hint="eastAsia"/>
               </w:rPr>
               <w:t>组号</w:t>
             </w:r>
             <w:r>
               <w:rPr>
-                <w:rStyle w:val="a9"/>
+                <w:rStyle w:val="ac"/>
               </w:rPr>
               <w:t>：</w:t>
             </w:r>
@@ -477,7 +477,7 @@
     </w:p>
     <w:p>
       <w:pPr>
-        <w:pStyle w:val="af"/>
+        <w:pStyle w:val="af4"/>
         <w:numPr>
           <w:ilvl w:val="0"/>
           <w:numId w:val="32"/>
@@ -505,7 +505,7 @@
     </w:p>
     <w:p>
       <w:pPr>
-        <w:pStyle w:val="af"/>
+        <w:pStyle w:val="af4"/>
         <w:numPr>
           <w:ilvl w:val="0"/>
           <w:numId w:val="32"/>
@@ -542,7 +542,7 @@
     </w:p>
     <w:p>
       <w:pPr>
-        <w:pStyle w:val="af"/>
+        <w:pStyle w:val="af4"/>
         <w:numPr>
           <w:ilvl w:val="0"/>
           <w:numId w:val="34"/>
@@ -553,12 +553,26 @@
         <w:rPr>
           <w:rFonts w:hint="eastAsia"/>
         </w:rPr>
-        <w:t>写出求最短路的最小插点问题的动态规划算法；</w:t>
+        <w:t>写出求最短路的</w:t>
+      </w:r>
+      <w:proofErr w:type="gramStart"/>
+      <w:r>
+        <w:rPr>
+          <w:rFonts w:hint="eastAsia"/>
+        </w:rPr>
+        <w:t>最小插点问题</w:t>
+      </w:r>
+      <w:proofErr w:type="gramEnd"/>
+      <w:r>
+        <w:rPr>
+          <w:rFonts w:hint="eastAsia"/>
+        </w:rPr>
+        <w:t>的动态规划算法；</w:t>
       </w:r>
     </w:p>
     <w:p>
       <w:pPr>
-        <w:pStyle w:val="af"/>
+        <w:pStyle w:val="af4"/>
         <w:numPr>
           <w:ilvl w:val="0"/>
           <w:numId w:val="34"/>
@@ -712,8 +726,1132 @@
         <w:t>算法设计</w:t>
       </w:r>
     </w:p>
+    <w:p>
+      <w:pPr>
+        <w:ind w:firstLineChars="200" w:firstLine="480"/>
+      </w:pPr>
+      <w:r>
+        <w:rPr>
+          <w:rFonts w:hint="eastAsia"/>
+        </w:rPr>
+        <w:t>中国邮递员问题起源于实际需求。比之更早的一个问题是“戈尼斯堡七桥问题”，该问题由欧拉解决。</w:t>
+      </w:r>
+      <w:r>
+        <w:rPr>
+          <w:rFonts w:hint="eastAsia"/>
+        </w:rPr>
+        <w:t>给定一个图</w:t>
+      </w:r>
+      <m:oMath>
+        <m:r>
+          <w:rPr>
+            <w:rFonts w:ascii="Latin Modern Math" w:hAnsi="Latin Modern Math"/>
+          </w:rPr>
+          <m:t>G=</m:t>
+        </m:r>
+        <m:d>
+          <m:dPr>
+            <m:ctrlPr>
+              <w:rPr>
+                <w:rFonts w:ascii="Latin Modern Math" w:hAnsi="Latin Modern Math"/>
+                <w:i/>
+              </w:rPr>
+            </m:ctrlPr>
+          </m:dPr>
+          <m:e>
+            <m:r>
+              <w:rPr>
+                <w:rFonts w:ascii="Latin Modern Math" w:hAnsi="Latin Modern Math"/>
+              </w:rPr>
+              <m:t>V, E</m:t>
+            </m:r>
+          </m:e>
+        </m:d>
+      </m:oMath>
+      <w:r>
+        <w:rPr>
+          <w:rFonts w:hint="eastAsia"/>
+        </w:rPr>
+        <w:t>，</w:t>
+      </w:r>
+      <w:r>
+        <w:rPr>
+          <w:rFonts w:hint="eastAsia"/>
+        </w:rPr>
+        <w:t>如果存在一条</w:t>
+      </w:r>
+      <w:proofErr w:type="gramStart"/>
+      <w:r>
+        <w:rPr>
+          <w:rFonts w:hint="eastAsia"/>
+        </w:rPr>
+        <w:t>简单链过图</w:t>
+      </w:r>
+      <w:proofErr w:type="gramEnd"/>
+      <m:oMath>
+        <m:r>
+          <w:rPr>
+            <w:rFonts w:ascii="Latin Modern Math" w:hAnsi="Latin Modern Math" w:hint="eastAsia"/>
+          </w:rPr>
+          <m:t>G</m:t>
+        </m:r>
+      </m:oMath>
+      <w:r>
+        <w:rPr>
+          <w:rFonts w:hint="eastAsia"/>
+        </w:rPr>
+        <w:t>的每条边一次并且仅仅一次，那么这个</w:t>
+      </w:r>
+      <w:proofErr w:type="gramStart"/>
+      <w:r>
+        <w:rPr>
+          <w:rFonts w:hint="eastAsia"/>
+        </w:rPr>
+        <w:t>链称为</w:t>
+      </w:r>
+      <w:proofErr w:type="gramEnd"/>
+      <w:r>
+        <w:rPr>
+          <w:rFonts w:hint="eastAsia"/>
+        </w:rPr>
+        <w:t>欧拉链（</w:t>
+      </w:r>
+      <w:r>
+        <w:rPr>
+          <w:rFonts w:hint="eastAsia"/>
+        </w:rPr>
+        <w:t>Eulerian</w:t>
+      </w:r>
+      <w:r>
+        <w:t xml:space="preserve"> </w:t>
+      </w:r>
+      <w:r>
+        <w:rPr>
+          <w:rFonts w:hint="eastAsia"/>
+        </w:rPr>
+        <w:t>Chain</w:t>
+      </w:r>
+      <w:r>
+        <w:rPr>
+          <w:rFonts w:hint="eastAsia"/>
+        </w:rPr>
+        <w:t>）；如果存在一个</w:t>
+      </w:r>
+      <w:proofErr w:type="gramStart"/>
+      <w:r>
+        <w:rPr>
+          <w:rFonts w:hint="eastAsia"/>
+        </w:rPr>
+        <w:t>简单圈过图</w:t>
+      </w:r>
+      <w:proofErr w:type="gramEnd"/>
+      <m:oMath>
+        <m:r>
+          <w:rPr>
+            <w:rFonts w:ascii="Latin Modern Math" w:hAnsi="Latin Modern Math" w:hint="eastAsia"/>
+          </w:rPr>
+          <m:t>G</m:t>
+        </m:r>
+      </m:oMath>
+      <w:r>
+        <w:rPr>
+          <w:rFonts w:hint="eastAsia"/>
+        </w:rPr>
+        <w:t>的每条边一次并且仅仅一次，那么这个</w:t>
+      </w:r>
+      <w:proofErr w:type="gramStart"/>
+      <w:r>
+        <w:rPr>
+          <w:rFonts w:hint="eastAsia"/>
+        </w:rPr>
+        <w:t>圈称为</w:t>
+      </w:r>
+      <w:proofErr w:type="gramEnd"/>
+      <w:r>
+        <w:rPr>
+          <w:rFonts w:hint="eastAsia"/>
+        </w:rPr>
+        <w:t>欧拉圈（</w:t>
+      </w:r>
+      <w:r>
+        <w:rPr>
+          <w:rFonts w:hint="eastAsia"/>
+        </w:rPr>
+        <w:t>Eulerian</w:t>
+      </w:r>
+      <w:r>
+        <w:t xml:space="preserve"> </w:t>
+      </w:r>
+      <w:r>
+        <w:rPr>
+          <w:rFonts w:hint="eastAsia"/>
+        </w:rPr>
+        <w:t>Cycle</w:t>
+      </w:r>
+      <w:r>
+        <w:rPr>
+          <w:rFonts w:hint="eastAsia"/>
+        </w:rPr>
+        <w:t>）；若图</w:t>
+      </w:r>
+      <m:oMath>
+        <m:r>
+          <w:rPr>
+            <w:rFonts w:ascii="Latin Modern Math" w:hAnsi="Latin Modern Math" w:hint="eastAsia"/>
+          </w:rPr>
+          <m:t>G</m:t>
+        </m:r>
+      </m:oMath>
+      <w:r>
+        <w:rPr>
+          <w:rFonts w:hint="eastAsia"/>
+        </w:rPr>
+        <w:t>有欧拉圈，则称图</w:t>
+      </w:r>
+      <m:oMath>
+        <m:r>
+          <w:rPr>
+            <w:rFonts w:ascii="Latin Modern Math" w:hAnsi="Latin Modern Math" w:hint="eastAsia"/>
+          </w:rPr>
+          <m:t>G</m:t>
+        </m:r>
+      </m:oMath>
+      <w:r>
+        <w:rPr>
+          <w:rFonts w:hint="eastAsia"/>
+        </w:rPr>
+        <w:t>为欧拉图（</w:t>
+      </w:r>
+      <w:r>
+        <w:rPr>
+          <w:rFonts w:hint="eastAsia"/>
+        </w:rPr>
+        <w:t>Eulerian</w:t>
+      </w:r>
+      <w:r>
+        <w:t xml:space="preserve"> </w:t>
+      </w:r>
+      <w:r>
+        <w:rPr>
+          <w:rFonts w:hint="eastAsia"/>
+        </w:rPr>
+        <w:t>Graph</w:t>
+      </w:r>
+      <w:r>
+        <w:rPr>
+          <w:rFonts w:hint="eastAsia"/>
+        </w:rPr>
+        <w:t>）</w:t>
+      </w:r>
+      <w:r>
+        <w:rPr>
+          <w:rFonts w:hint="eastAsia"/>
+        </w:rPr>
+        <w:t>。</w:t>
+      </w:r>
+    </w:p>
     <w:p/>
     <w:p>
+      <w:r>
+        <w:rPr>
+          <w:rFonts w:hint="eastAsia"/>
+          <w:b/>
+        </w:rPr>
+        <w:t>定理</w:t>
+      </w:r>
+      <w:r>
+        <w:rPr>
+          <w:rFonts w:hint="eastAsia"/>
+          <w:b/>
+        </w:rPr>
+        <w:t>7.1</w:t>
+      </w:r>
+      <w:r>
+        <w:t xml:space="preserve"> </w:t>
+      </w:r>
+      <w:r>
+        <w:rPr>
+          <w:rFonts w:hint="eastAsia"/>
+        </w:rPr>
+        <w:t>（</w:t>
+      </w:r>
+      <w:r>
+        <w:rPr>
+          <w:rFonts w:hint="eastAsia"/>
+        </w:rPr>
+        <w:t>Euler</w:t>
+      </w:r>
+      <w:r>
+        <w:rPr>
+          <w:rFonts w:hint="eastAsia"/>
+        </w:rPr>
+        <w:t>定理）</w:t>
+      </w:r>
+      <w:r>
+        <w:rPr>
+          <w:rFonts w:hint="eastAsia"/>
+        </w:rPr>
+        <w:t xml:space="preserve"> </w:t>
+      </w:r>
+      <w:r>
+        <w:rPr>
+          <w:rFonts w:hint="eastAsia"/>
+        </w:rPr>
+        <w:t>设图</w:t>
+      </w:r>
+      <m:oMath>
+        <m:r>
+          <w:rPr>
+            <w:rFonts w:ascii="Latin Modern Math" w:hAnsi="Latin Modern Math" w:hint="eastAsia"/>
+          </w:rPr>
+          <m:t>G</m:t>
+        </m:r>
+      </m:oMath>
+      <w:r>
+        <w:rPr>
+          <w:rFonts w:hint="eastAsia"/>
+        </w:rPr>
+        <w:t>是连通图，</w:t>
+      </w:r>
+      <w:r>
+        <w:rPr>
+          <w:rFonts w:hint="eastAsia"/>
+        </w:rPr>
+        <w:t>且</w:t>
+      </w:r>
+      <w:r>
+        <w:rPr>
+          <w:rFonts w:hint="eastAsia"/>
+        </w:rPr>
+        <w:t>边数</w:t>
+      </w:r>
+      <m:oMath>
+        <m:d>
+          <m:dPr>
+            <m:begChr m:val="‖"/>
+            <m:endChr m:val="‖"/>
+            <m:ctrlPr>
+              <w:rPr>
+                <w:rFonts w:ascii="Latin Modern Math" w:hAnsi="Latin Modern Math"/>
+              </w:rPr>
+            </m:ctrlPr>
+          </m:dPr>
+          <m:e>
+            <m:r>
+              <w:rPr>
+                <w:rFonts w:ascii="Latin Modern Math" w:hAnsi="Latin Modern Math" w:hint="eastAsia"/>
+              </w:rPr>
+              <m:t>G</m:t>
+            </m:r>
+          </m:e>
+        </m:d>
+        <m:r>
+          <m:rPr>
+            <m:sty m:val="p"/>
+          </m:rPr>
+          <w:rPr>
+            <w:rFonts w:ascii="Latin Modern Math" w:hAnsi="Latin Modern Math"/>
+          </w:rPr>
+          <m:t>&gt;0</m:t>
+        </m:r>
+      </m:oMath>
+      <w:r>
+        <w:rPr>
+          <w:rFonts w:hint="eastAsia"/>
+        </w:rPr>
+        <w:t>，则</w:t>
+      </w:r>
+      <m:oMath>
+        <m:r>
+          <w:rPr>
+            <w:rFonts w:ascii="Latin Modern Math" w:hAnsi="Latin Modern Math" w:hint="eastAsia"/>
+          </w:rPr>
+          <m:t>G</m:t>
+        </m:r>
+      </m:oMath>
+      <w:r>
+        <w:rPr>
+          <w:rFonts w:hint="eastAsia"/>
+        </w:rPr>
+        <w:t>是欧拉图，当且仅当</w:t>
+      </w:r>
+      <m:oMath>
+        <m:r>
+          <w:rPr>
+            <w:rFonts w:ascii="Latin Modern Math" w:hAnsi="Latin Modern Math" w:hint="eastAsia"/>
+          </w:rPr>
+          <m:t>G</m:t>
+        </m:r>
+      </m:oMath>
+      <w:r>
+        <w:rPr>
+          <w:rFonts w:hint="eastAsia"/>
+        </w:rPr>
+        <w:t>不含奇点。</w:t>
+      </w:r>
+    </w:p>
+    <w:p>
+      <w:r>
+        <w:rPr>
+          <w:rFonts w:ascii="黑体" w:eastAsia="黑体" w:hAnsi="黑体" w:hint="eastAsia"/>
+          <w:b/>
+        </w:rPr>
+        <w:t>证明</w:t>
+      </w:r>
+      <w:r>
+        <w:rPr>
+          <w:rFonts w:hint="eastAsia"/>
+        </w:rPr>
+        <w:t xml:space="preserve"> </w:t>
+      </w:r>
+    </w:p>
+    <w:p>
+      <w:pPr>
+        <w:ind w:firstLine="709"/>
+      </w:pPr>
+      <w:r>
+        <w:rPr>
+          <w:rFonts w:hint="eastAsia"/>
+        </w:rPr>
+        <w:t>（</w:t>
+      </w:r>
+      <w:r>
+        <w:rPr>
+          <w:rFonts w:hint="eastAsia"/>
+        </w:rPr>
+        <w:t>1</w:t>
+      </w:r>
+      <w:r>
+        <w:rPr>
+          <w:rFonts w:hint="eastAsia"/>
+        </w:rPr>
+        <w:t>）</w:t>
+      </w:r>
+      <m:oMath>
+        <m:r>
+          <w:rPr>
+            <w:rFonts w:ascii="Latin Modern Math" w:hAnsi="Latin Modern Math" w:hint="eastAsia"/>
+          </w:rPr>
+          <m:t>G</m:t>
+        </m:r>
+      </m:oMath>
+      <w:r>
+        <w:rPr>
+          <w:rFonts w:hint="eastAsia"/>
+        </w:rPr>
+        <w:t>是欧拉图</w:t>
+      </w:r>
+      <m:oMath>
+        <m:r>
+          <m:rPr>
+            <m:sty m:val="p"/>
+          </m:rPr>
+          <w:rPr>
+            <w:rFonts w:ascii="Latin Modern Math" w:hAnsi="Latin Modern Math"/>
+          </w:rPr>
+          <m:t>⇒</m:t>
+        </m:r>
+        <m:r>
+          <w:rPr>
+            <w:rFonts w:ascii="Latin Modern Math" w:hAnsi="Latin Modern Math" w:hint="eastAsia"/>
+          </w:rPr>
+          <m:t>G</m:t>
+        </m:r>
+      </m:oMath>
+      <w:r>
+        <w:rPr>
+          <w:rFonts w:hint="eastAsia"/>
+        </w:rPr>
+        <w:t>不含奇点</w:t>
+      </w:r>
+    </w:p>
+    <w:p>
+      <w:pPr>
+        <w:ind w:firstLineChars="708" w:firstLine="1699"/>
+      </w:pPr>
+      <w:r>
+        <w:rPr>
+          <w:rFonts w:hint="eastAsia"/>
+        </w:rPr>
+        <w:t>很显然</w:t>
+      </w:r>
+      <w:r>
+        <w:rPr>
+          <w:rFonts w:hint="eastAsia"/>
+        </w:rPr>
+        <w:t>，如果</w:t>
+      </w:r>
+      <m:oMath>
+        <m:r>
+          <w:rPr>
+            <w:rFonts w:ascii="Latin Modern Math" w:hAnsi="Latin Modern Math"/>
+          </w:rPr>
+          <m:t>G</m:t>
+        </m:r>
+      </m:oMath>
+      <w:r>
+        <w:rPr>
+          <w:rFonts w:hint="eastAsia"/>
+        </w:rPr>
+        <w:t>是欧拉图，那么</w:t>
+      </w:r>
+      <m:oMath>
+        <m:r>
+          <w:rPr>
+            <w:rFonts w:ascii="Latin Modern Math" w:hAnsi="Latin Modern Math" w:hint="eastAsia"/>
+          </w:rPr>
+          <m:t>G</m:t>
+        </m:r>
+      </m:oMath>
+      <w:r>
+        <w:rPr>
+          <w:rFonts w:hint="eastAsia"/>
+        </w:rPr>
+        <w:t>本身就是一个欧拉圈。很显然，圈不含奇点。</w:t>
+      </w:r>
+    </w:p>
+    <w:p>
+      <w:r>
+        <w:tab/>
+      </w:r>
+      <w:r>
+        <w:rPr>
+          <w:rFonts w:hint="eastAsia"/>
+        </w:rPr>
+        <w:t>（</w:t>
+      </w:r>
+      <w:r>
+        <w:rPr>
+          <w:rFonts w:hint="eastAsia"/>
+        </w:rPr>
+        <w:t>2</w:t>
+      </w:r>
+      <w:r>
+        <w:rPr>
+          <w:rFonts w:hint="eastAsia"/>
+        </w:rPr>
+        <w:t>）</w:t>
+      </w:r>
+      <m:oMath>
+        <m:r>
+          <w:rPr>
+            <w:rFonts w:ascii="Latin Modern Math" w:hAnsi="Latin Modern Math" w:hint="eastAsia"/>
+          </w:rPr>
+          <m:t>G</m:t>
+        </m:r>
+      </m:oMath>
+      <w:r>
+        <w:rPr>
+          <w:rFonts w:hint="eastAsia"/>
+        </w:rPr>
+        <w:t>不含奇点</w:t>
+      </w:r>
+      <m:oMath>
+        <m:r>
+          <m:rPr>
+            <m:sty m:val="p"/>
+          </m:rPr>
+          <w:rPr>
+            <w:rFonts w:ascii="Latin Modern Math" w:hAnsi="Latin Modern Math"/>
+          </w:rPr>
+          <m:t>⇒</m:t>
+        </m:r>
+        <m:r>
+          <w:rPr>
+            <w:rFonts w:ascii="Latin Modern Math" w:hAnsi="Latin Modern Math" w:hint="eastAsia"/>
+          </w:rPr>
+          <m:t>G</m:t>
+        </m:r>
+      </m:oMath>
+      <w:r>
+        <w:rPr>
+          <w:rFonts w:hint="eastAsia"/>
+        </w:rPr>
+        <w:t>是欧拉图</w:t>
+      </w:r>
+    </w:p>
+    <w:p>
+      <w:pPr>
+        <w:ind w:left="1276" w:firstLine="425"/>
+      </w:pPr>
+      <w:r>
+        <w:rPr>
+          <w:rFonts w:hint="eastAsia"/>
+        </w:rPr>
+        <w:t>假设</w:t>
+      </w:r>
+      <m:oMath>
+        <m:r>
+          <w:rPr>
+            <w:rFonts w:ascii="Latin Modern Math" w:hAnsi="Latin Modern Math" w:hint="eastAsia"/>
+          </w:rPr>
+          <m:t>G</m:t>
+        </m:r>
+      </m:oMath>
+      <w:r>
+        <w:rPr>
+          <w:rFonts w:hint="eastAsia"/>
+        </w:rPr>
+        <w:t>是联通图，边数</w:t>
+      </w:r>
+      <m:oMath>
+        <m:d>
+          <m:dPr>
+            <m:begChr m:val="‖"/>
+            <m:endChr m:val="‖"/>
+            <m:ctrlPr>
+              <w:rPr>
+                <w:rFonts w:ascii="Latin Modern Math" w:hAnsi="Latin Modern Math"/>
+              </w:rPr>
+            </m:ctrlPr>
+          </m:dPr>
+          <m:e>
+            <m:r>
+              <w:rPr>
+                <w:rFonts w:ascii="Latin Modern Math" w:hAnsi="Latin Modern Math" w:hint="eastAsia"/>
+              </w:rPr>
+              <m:t>G</m:t>
+            </m:r>
+          </m:e>
+        </m:d>
+        <m:r>
+          <m:rPr>
+            <m:sty m:val="p"/>
+          </m:rPr>
+          <w:rPr>
+            <w:rFonts w:ascii="Latin Modern Math" w:hAnsi="Latin Modern Math"/>
+          </w:rPr>
+          <m:t>&gt;0</m:t>
+        </m:r>
+      </m:oMath>
+      <w:r>
+        <w:rPr>
+          <w:rFonts w:hint="eastAsia"/>
+        </w:rPr>
+        <w:t>，且</w:t>
+      </w:r>
+      <m:oMath>
+        <m:r>
+          <w:rPr>
+            <w:rFonts w:ascii="Latin Modern Math" w:hAnsi="Latin Modern Math" w:hint="eastAsia"/>
+          </w:rPr>
+          <m:t>G</m:t>
+        </m:r>
+      </m:oMath>
+      <w:r>
+        <w:rPr>
+          <w:rFonts w:hint="eastAsia"/>
+        </w:rPr>
+        <w:t>不含奇点</w:t>
+      </w:r>
+      <w:r>
+        <w:rPr>
+          <w:rFonts w:hint="eastAsia"/>
+        </w:rPr>
+        <w:t>，但是同时它不是欧拉图。</w:t>
+      </w:r>
+      <w:r>
+        <w:rPr>
+          <w:rFonts w:hint="eastAsia"/>
+        </w:rPr>
+        <w:t>由图连通、</w:t>
+      </w:r>
+      <m:oMath>
+        <m:d>
+          <m:dPr>
+            <m:begChr m:val="‖"/>
+            <m:endChr m:val="‖"/>
+            <m:ctrlPr>
+              <w:rPr>
+                <w:rFonts w:ascii="Latin Modern Math" w:hAnsi="Latin Modern Math"/>
+              </w:rPr>
+            </m:ctrlPr>
+          </m:dPr>
+          <m:e>
+            <m:r>
+              <w:rPr>
+                <w:rFonts w:ascii="Latin Modern Math" w:hAnsi="Latin Modern Math" w:hint="eastAsia"/>
+              </w:rPr>
+              <m:t>G</m:t>
+            </m:r>
+          </m:e>
+        </m:d>
+        <m:r>
+          <m:rPr>
+            <m:sty m:val="p"/>
+          </m:rPr>
+          <w:rPr>
+            <w:rFonts w:ascii="Latin Modern Math" w:hAnsi="Latin Modern Math"/>
+          </w:rPr>
+          <m:t>&gt;0</m:t>
+        </m:r>
+      </m:oMath>
+      <w:r>
+        <w:rPr>
+          <w:rFonts w:hint="eastAsia"/>
+        </w:rPr>
+        <w:t>以及都是偶数点可知，</w:t>
+      </w:r>
+      <w:r>
+        <w:rPr>
+          <w:rFonts w:hint="eastAsia"/>
+        </w:rPr>
+        <w:t>图的最小度</w:t>
+      </w:r>
+      <m:oMath>
+        <m:r>
+          <w:rPr>
+            <w:rFonts w:ascii="Latin Modern Math" w:hAnsi="Latin Modern Math"/>
+          </w:rPr>
+          <m:t>δ</m:t>
+        </m:r>
+        <m:d>
+          <m:dPr>
+            <m:ctrlPr>
+              <w:rPr>
+                <w:rFonts w:ascii="Latin Modern Math" w:hAnsi="Latin Modern Math"/>
+                <w:i/>
+              </w:rPr>
+            </m:ctrlPr>
+          </m:dPr>
+          <m:e>
+            <m:r>
+              <w:rPr>
+                <w:rFonts w:ascii="Latin Modern Math" w:hAnsi="Latin Modern Math"/>
+              </w:rPr>
+              <m:t>G</m:t>
+            </m:r>
+          </m:e>
+        </m:d>
+        <m:r>
+          <w:rPr>
+            <w:rFonts w:ascii="Latin Modern Math" w:hAnsi="Latin Modern Math" w:hint="eastAsia"/>
+          </w:rPr>
+          <m:t>≥</m:t>
+        </m:r>
+        <m:r>
+          <w:rPr>
+            <w:rFonts w:ascii="Latin Modern Math" w:hAnsi="Latin Modern Math"/>
+          </w:rPr>
+          <m:t>2</m:t>
+        </m:r>
+      </m:oMath>
+      <w:r>
+        <w:rPr>
+          <w:rFonts w:hint="eastAsia"/>
+        </w:rPr>
+        <w:t>。</w:t>
+      </w:r>
+      <w:r>
+        <w:rPr>
+          <w:rFonts w:hint="eastAsia"/>
+        </w:rPr>
+        <w:t>所以图</w:t>
+      </w:r>
+      <m:oMath>
+        <m:r>
+          <w:rPr>
+            <w:rFonts w:ascii="Latin Modern Math" w:hAnsi="Latin Modern Math" w:hint="eastAsia"/>
+          </w:rPr>
+          <m:t>G</m:t>
+        </m:r>
+      </m:oMath>
+      <w:r>
+        <w:rPr>
+          <w:rFonts w:hint="eastAsia"/>
+        </w:rPr>
+        <w:t>含有圈</w:t>
+      </w:r>
+      <w:r>
+        <w:rPr>
+          <w:rFonts w:hint="eastAsia"/>
+        </w:rPr>
+        <w:t>（也可以这么认为：树是最简单的连通图，最小度为</w:t>
+      </w:r>
+      <m:oMath>
+        <m:r>
+          <m:rPr>
+            <m:sty m:val="p"/>
+          </m:rPr>
+          <w:rPr>
+            <w:rFonts w:ascii="Latin Modern Math" w:hAnsi="Latin Modern Math" w:hint="eastAsia"/>
+          </w:rPr>
+          <m:t>1</m:t>
+        </m:r>
+      </m:oMath>
+      <w:r>
+        <w:rPr>
+          <w:rFonts w:hint="eastAsia"/>
+        </w:rPr>
+        <w:t>，往树上随便加一条原先不存在的边，都会产生圈）</w:t>
+      </w:r>
+      <w:r>
+        <w:rPr>
+          <w:rFonts w:hint="eastAsia"/>
+        </w:rPr>
+        <w:t>。假设</w:t>
+      </w:r>
+      <m:oMath>
+        <m:r>
+          <w:rPr>
+            <w:rFonts w:ascii="Latin Modern Math" w:hAnsi="Latin Modern Math" w:hint="eastAsia"/>
+          </w:rPr>
+          <m:t>C</m:t>
+        </m:r>
+      </m:oMath>
+      <w:r>
+        <w:rPr>
+          <w:rFonts w:hint="eastAsia"/>
+        </w:rPr>
+        <w:t>是</w:t>
+      </w:r>
+      <m:oMath>
+        <m:r>
+          <w:rPr>
+            <w:rFonts w:ascii="Latin Modern Math" w:hAnsi="Latin Modern Math" w:hint="eastAsia"/>
+          </w:rPr>
+          <m:t>G</m:t>
+        </m:r>
+      </m:oMath>
+      <w:r>
+        <w:rPr>
+          <w:rFonts w:hint="eastAsia"/>
+        </w:rPr>
+        <w:t>中</w:t>
+      </w:r>
+      <w:proofErr w:type="gramStart"/>
+      <w:r>
+        <w:rPr>
+          <w:rFonts w:hint="eastAsia"/>
+        </w:rPr>
+        <w:t>含有边</w:t>
+      </w:r>
+      <w:proofErr w:type="gramEnd"/>
+      <w:r>
+        <w:rPr>
+          <w:rFonts w:hint="eastAsia"/>
+        </w:rPr>
+        <w:t>数最多的简单圈，因为假设</w:t>
+      </w:r>
+      <m:oMath>
+        <m:r>
+          <w:rPr>
+            <w:rFonts w:ascii="Latin Modern Math" w:hAnsi="Latin Modern Math" w:hint="eastAsia"/>
+          </w:rPr>
+          <m:t>G</m:t>
+        </m:r>
+      </m:oMath>
+      <w:r>
+        <w:rPr>
+          <w:rFonts w:hint="eastAsia"/>
+        </w:rPr>
+        <w:t>不是欧拉图</w:t>
+      </w:r>
+      <w:r>
+        <w:rPr>
+          <w:rFonts w:hint="eastAsia"/>
+        </w:rPr>
+        <w:t>，所以根据假设</w:t>
+      </w:r>
+      <w:r>
+        <w:rPr>
+          <w:rFonts w:hint="eastAsia"/>
+        </w:rPr>
+        <w:t>可知：</w:t>
+      </w:r>
+      <m:oMath>
+        <m:r>
+          <w:rPr>
+            <w:rFonts w:ascii="Latin Modern Math" w:hAnsi="Latin Modern Math"/>
+          </w:rPr>
+          <m:t>G</m:t>
+        </m:r>
+        <m:r>
+          <w:rPr>
+            <w:rFonts w:ascii="Latin Modern Math" w:eastAsia="微软雅黑" w:hAnsi="Latin Modern Math" w:cs="微软雅黑"/>
+          </w:rPr>
+          <m:t>-E</m:t>
+        </m:r>
+        <m:d>
+          <m:dPr>
+            <m:ctrlPr>
+              <w:rPr>
+                <w:rFonts w:ascii="Latin Modern Math" w:eastAsia="微软雅黑" w:hAnsi="Latin Modern Math" w:cs="微软雅黑"/>
+                <w:i/>
+              </w:rPr>
+            </m:ctrlPr>
+          </m:dPr>
+          <m:e>
+            <m:r>
+              <w:rPr>
+                <w:rFonts w:ascii="Latin Modern Math" w:eastAsia="微软雅黑" w:hAnsi="Latin Modern Math" w:cs="微软雅黑"/>
+              </w:rPr>
+              <m:t>C</m:t>
+            </m:r>
+          </m:e>
+        </m:d>
+      </m:oMath>
+      <w:r>
+        <w:rPr>
+          <w:rFonts w:hint="eastAsia"/>
+        </w:rPr>
+        <w:t>含有一个边数大于零的分图</w:t>
+      </w:r>
+      <m:oMath>
+        <m:r>
+          <w:rPr>
+            <w:rFonts w:ascii="Latin Modern Math" w:hAnsi="Latin Modern Math"/>
+          </w:rPr>
+          <m:t>H</m:t>
+        </m:r>
+      </m:oMath>
+      <w:r>
+        <w:rPr>
+          <w:rFonts w:hint="eastAsia"/>
+        </w:rPr>
+        <w:t>；</w:t>
+      </w:r>
+    </w:p>
+    <w:p>
+      <w:pPr>
+        <w:ind w:left="1276" w:firstLine="425"/>
+        <w:rPr>
+          <w:rFonts w:ascii="Latin Modern Math" w:hAnsi="Latin Modern Math"/>
+        </w:rPr>
+      </w:pPr>
+      <w:r>
+        <w:rPr>
+          <w:rFonts w:ascii="Latin Modern Math" w:hAnsi="Latin Modern Math" w:hint="eastAsia"/>
+        </w:rPr>
+        <w:t>从一个全是偶数点的图中去掉一个圈之后</w:t>
+      </w:r>
+      <w:r>
+        <w:rPr>
+          <w:rFonts w:ascii="Latin Modern Math" w:hAnsi="Latin Modern Math" w:hint="eastAsia"/>
+        </w:rPr>
+        <w:t>，剩余的图</w:t>
+      </w:r>
+      <w:r>
+        <w:rPr>
+          <w:rFonts w:ascii="Latin Modern Math" w:hAnsi="Latin Modern Math" w:hint="eastAsia"/>
+        </w:rPr>
+        <w:t>中所有的点的度仍旧是</w:t>
+      </w:r>
+      <w:r>
+        <w:rPr>
+          <w:rFonts w:ascii="Latin Modern Math" w:hAnsi="Latin Modern Math" w:hint="eastAsia"/>
+        </w:rPr>
+        <w:t>偶</w:t>
+      </w:r>
+      <w:r>
+        <w:rPr>
+          <w:rFonts w:ascii="Latin Modern Math" w:hAnsi="Latin Modern Math" w:hint="eastAsia"/>
+        </w:rPr>
+        <w:t>数。</w:t>
+      </w:r>
+      <w:r>
+        <w:rPr>
+          <w:rFonts w:ascii="Latin Modern Math" w:hAnsi="Latin Modern Math" w:hint="eastAsia"/>
+        </w:rPr>
+        <w:t>于是</w:t>
+      </w:r>
+      <m:oMath>
+        <m:r>
+          <w:rPr>
+            <w:rFonts w:ascii="Latin Modern Math" w:hAnsi="Latin Modern Math" w:hint="eastAsia"/>
+          </w:rPr>
+          <m:t>H</m:t>
+        </m:r>
+      </m:oMath>
+      <w:proofErr w:type="gramStart"/>
+      <w:r>
+        <w:rPr>
+          <w:rFonts w:ascii="Latin Modern Math" w:hAnsi="Latin Modern Math" w:hint="eastAsia"/>
+        </w:rPr>
+        <w:t>是含圈的</w:t>
+      </w:r>
+      <w:proofErr w:type="gramEnd"/>
+      <w:r>
+        <w:rPr>
+          <w:rFonts w:ascii="Latin Modern Math" w:hAnsi="Latin Modern Math" w:hint="eastAsia"/>
+        </w:rPr>
+        <w:t>，</w:t>
+      </w:r>
+      <w:r>
+        <w:rPr>
+          <w:rFonts w:ascii="Latin Modern Math" w:hAnsi="Latin Modern Math" w:hint="eastAsia"/>
+        </w:rPr>
+        <w:t>记</w:t>
+      </w:r>
+      <m:oMath>
+        <m:r>
+          <w:rPr>
+            <w:rFonts w:ascii="Latin Modern Math" w:hAnsi="Latin Modern Math" w:hint="eastAsia"/>
+          </w:rPr>
+          <m:t>H</m:t>
+        </m:r>
+      </m:oMath>
+      <w:r>
+        <w:rPr>
+          <w:rFonts w:ascii="Latin Modern Math" w:hAnsi="Latin Modern Math" w:hint="eastAsia"/>
+        </w:rPr>
+        <w:t>中的最大圈为</w:t>
+      </w:r>
+      <m:oMath>
+        <m:sSup>
+          <m:sSupPr>
+            <m:ctrlPr>
+              <w:rPr>
+                <w:rFonts w:ascii="Latin Modern Math" w:hAnsi="Latin Modern Math"/>
+              </w:rPr>
+            </m:ctrlPr>
+          </m:sSupPr>
+          <m:e>
+            <m:r>
+              <m:rPr>
+                <m:sty m:val="p"/>
+              </m:rPr>
+              <w:rPr>
+                <w:rFonts w:ascii="Latin Modern Math" w:hAnsi="Latin Modern Math"/>
+              </w:rPr>
+              <m:t>C</m:t>
+            </m:r>
+          </m:e>
+          <m:sup>
+            <m:r>
+              <w:rPr>
+                <w:rFonts w:ascii="Latin Modern Math" w:hAnsi="Latin Modern Math"/>
+              </w:rPr>
+              <m:t>'</m:t>
+            </m:r>
+          </m:sup>
+        </m:sSup>
+      </m:oMath>
+      <w:r>
+        <w:rPr>
+          <w:rFonts w:ascii="Latin Modern Math" w:hAnsi="Latin Modern Math" w:hint="eastAsia"/>
+        </w:rPr>
+        <w:t>；</w:t>
+      </w:r>
+    </w:p>
+    <w:p>
+      <w:pPr>
+        <w:ind w:left="1276" w:firstLine="425"/>
+        <w:rPr>
+          <w:rFonts w:ascii="Latin Modern Math" w:hAnsi="Latin Modern Math" w:hint="eastAsia"/>
+        </w:rPr>
+      </w:pPr>
+      <w:r>
+        <w:rPr>
+          <w:rFonts w:ascii="Latin Modern Math" w:hAnsi="Latin Modern Math" w:hint="eastAsia"/>
+        </w:rPr>
+        <w:lastRenderedPageBreak/>
+        <w:t>现断言：</w:t>
+      </w:r>
+      <m:oMath>
+        <m:r>
+          <w:rPr>
+            <w:rFonts w:ascii="Latin Modern Math" w:hAnsi="Latin Modern Math"/>
+          </w:rPr>
+          <m:t>V</m:t>
+        </m:r>
+        <m:d>
+          <m:dPr>
+            <m:ctrlPr>
+              <w:rPr>
+                <w:rFonts w:ascii="Latin Modern Math" w:hAnsi="Latin Modern Math"/>
+                <w:i/>
+              </w:rPr>
+            </m:ctrlPr>
+          </m:dPr>
+          <m:e>
+            <m:r>
+              <w:rPr>
+                <w:rFonts w:ascii="Latin Modern Math" w:hAnsi="Latin Modern Math"/>
+              </w:rPr>
+              <m:t>C</m:t>
+            </m:r>
+          </m:e>
+        </m:d>
+        <m:r>
+          <w:rPr>
+            <w:rFonts w:ascii="Latin Modern Math" w:hAnsi="Latin Modern Math" w:hint="eastAsia"/>
+          </w:rPr>
+          <m:t>∩</m:t>
+        </m:r>
+        <m:r>
+          <w:rPr>
+            <w:rFonts w:ascii="Latin Modern Math" w:hAnsi="Latin Modern Math"/>
+          </w:rPr>
+          <m:t>V</m:t>
+        </m:r>
+        <m:d>
+          <m:dPr>
+            <m:ctrlPr>
+              <w:rPr>
+                <w:rFonts w:ascii="Latin Modern Math" w:hAnsi="Latin Modern Math"/>
+                <w:i/>
+              </w:rPr>
+            </m:ctrlPr>
+          </m:dPr>
+          <m:e>
+            <m:sSup>
+              <m:sSupPr>
+                <m:ctrlPr>
+                  <w:rPr>
+                    <w:rFonts w:ascii="Latin Modern Math" w:hAnsi="Latin Modern Math"/>
+                    <w:i/>
+                  </w:rPr>
+                </m:ctrlPr>
+              </m:sSupPr>
+              <m:e>
+                <m:r>
+                  <w:rPr>
+                    <w:rFonts w:ascii="Latin Modern Math" w:hAnsi="Latin Modern Math"/>
+                  </w:rPr>
+                  <m:t>C</m:t>
+                </m:r>
+              </m:e>
+              <m:sup>
+                <m:r>
+                  <w:rPr>
+                    <w:rFonts w:ascii="Latin Modern Math" w:hAnsi="Latin Modern Math"/>
+                  </w:rPr>
+                  <m:t>'</m:t>
+                </m:r>
+              </m:sup>
+            </m:sSup>
+          </m:e>
+        </m:d>
+        <m:r>
+          <m:rPr>
+            <m:sty m:val="p"/>
+          </m:rPr>
+          <w:rPr>
+            <w:rFonts w:ascii="Latin Modern Math" w:hAnsi="Latin Modern Math" w:hint="eastAsia"/>
+          </w:rPr>
+          <m:t>≠</m:t>
+        </m:r>
+        <m:r>
+          <m:rPr>
+            <m:sty m:val="p"/>
+          </m:rPr>
+          <w:rPr>
+            <w:rFonts w:ascii="Latin Modern Math" w:hAnsi="Latin Modern Math"/>
+          </w:rPr>
+          <m:t>∅</m:t>
+        </m:r>
+      </m:oMath>
+      <w:r>
+        <w:rPr>
+          <w:rFonts w:ascii="Latin Modern Math" w:hAnsi="Latin Modern Math" w:hint="eastAsia"/>
+        </w:rPr>
+        <w:t>。该断言可以解释如下：</w:t>
+      </w:r>
+      <w:bookmarkStart w:id="0" w:name="_GoBack"/>
+      <w:bookmarkEnd w:id="0"/>
+    </w:p>
+    <w:p>
       <w:pPr>
         <w:pStyle w:val="1"/>
         <w:spacing w:before="120" w:after="120"/>
@@ -833,8 +1971,6 @@
       <w:r>
         <w:tab/>
       </w:r>
-      <w:bookmarkStart w:id="0" w:name="_GoBack"/>
-      <w:bookmarkEnd w:id="0"/>
     </w:p>
     <w:sectPr>
       <w:headerReference w:type="default" r:id="rId9"/>
@@ -851,8 +1987,8 @@
 </file>
 
 <file path=word/endnotes.xml><?xml version="1.0" encoding="utf-8"?>
-<w:endnotes xmlns:ve="http://schemas.openxmlformats.org/markup-compatibility/2006" xmlns:o="urn:schemas-microsoft-com:office:office" xmlns:r="http://schemas.openxmlformats.org/officeDocument/2006/relationships" xmlns:m="http://schemas.openxmlformats.org/officeDocument/2006/math" xmlns:v="urn:schemas-microsoft-com:vml" xmlns:wp="http://schemas.openxmlformats.org/drawingml/2006/wordprocessingDrawing" xmlns:w10="urn:schemas-microsoft-com:office:word" xmlns:w="http://schemas.openxmlformats.org/wordprocessingml/2006/main" xmlns:wne="http://schemas.microsoft.com/office/word/2006/wordml">
-  <w:endnote w:type="separator" w:id="0">
+<w:endnotes xmlns:wpc="http://schemas.microsoft.com/office/word/2010/wordprocessingCanvas" xmlns:cx="http://schemas.microsoft.com/office/drawing/2014/chartex" xmlns:cx1="http://schemas.microsoft.com/office/drawing/2015/9/8/chartex" xmlns:cx2="http://schemas.microsoft.com/office/drawing/2015/10/21/chartex" xmlns:cx3="http://schemas.microsoft.com/office/drawing/2016/5/9/chartex" xmlns:cx4="http://schemas.microsoft.com/office/drawing/2016/5/10/chartex" xmlns:cx5="http://schemas.microsoft.com/office/drawing/2016/5/11/chartex" xmlns:cx6="http://schemas.microsoft.com/office/drawing/2016/5/12/chartex" xmlns:cx7="http://schemas.microsoft.com/office/drawing/2016/5/13/chartex" xmlns:cx8="http://schemas.microsoft.com/office/drawing/2016/5/14/chartex" xmlns:mc="http://schemas.openxmlformats.org/markup-compatibility/2006" xmlns:aink="http://schemas.microsoft.com/office/drawing/2016/ink" xmlns:am3d="http://schemas.microsoft.com/office/drawing/2017/model3d" xmlns:o="urn:schemas-microsoft-com:office:office" xmlns:r="http://schemas.openxmlformats.org/officeDocument/2006/relationships" xmlns:m="http://schemas.openxmlformats.org/officeDocument/2006/math" xmlns:v="urn:schemas-microsoft-com:vml" xmlns:wp14="http://schemas.microsoft.com/office/word/2010/wordprocessingDrawing" xmlns:wp="http://schemas.openxmlformats.org/drawingml/2006/wordprocessingDrawing" xmlns:w10="urn:schemas-microsoft-com:office:word" xmlns:w="http://schemas.openxmlformats.org/wordprocessingml/2006/main" xmlns:w14="http://schemas.microsoft.com/office/word/2010/wordml" xmlns:w15="http://schemas.microsoft.com/office/word/2012/wordml" xmlns:w16cid="http://schemas.microsoft.com/office/word/2016/wordml/cid" xmlns:w16se="http://schemas.microsoft.com/office/word/2015/wordml/symex" xmlns:wpg="http://schemas.microsoft.com/office/word/2010/wordprocessingGroup" xmlns:wpi="http://schemas.microsoft.com/office/word/2010/wordprocessingInk" xmlns:wne="http://schemas.microsoft.com/office/word/2006/wordml" xmlns:wps="http://schemas.microsoft.com/office/word/2010/wordprocessingShape" mc:Ignorable="w14 w15 w16se w16cid wp14">
+  <w:endnote w:type="separator" w:id="-1">
     <w:p>
       <w:r>
         <w:separator/>
@@ -860,7 +1996,7 @@
     </w:p>
     <w:p/>
   </w:endnote>
-  <w:endnote w:type="continuationSeparator" w:id="1">
+  <w:endnote w:type="continuationSeparator" w:id="0">
     <w:p>
       <w:r>
         <w:continuationSeparator/>
@@ -872,10 +2008,10 @@
 </file>
 
 <file path=word/footer1.xml><?xml version="1.0" encoding="utf-8"?>
-<w:ftr xmlns:ve="http://schemas.openxmlformats.org/markup-compatibility/2006" xmlns:o="urn:schemas-microsoft-com:office:office" xmlns:r="http://schemas.openxmlformats.org/officeDocument/2006/relationships" xmlns:m="http://schemas.openxmlformats.org/officeDocument/2006/math" xmlns:v="urn:schemas-microsoft-com:vml" xmlns:wp="http://schemas.openxmlformats.org/drawingml/2006/wordprocessingDrawing" xmlns:w10="urn:schemas-microsoft-com:office:word" xmlns:w="http://schemas.openxmlformats.org/wordprocessingml/2006/main" xmlns:wne="http://schemas.microsoft.com/office/word/2006/wordml">
+<w:ftr xmlns:wpc="http://schemas.microsoft.com/office/word/2010/wordprocessingCanvas" xmlns:cx="http://schemas.microsoft.com/office/drawing/2014/chartex" xmlns:cx1="http://schemas.microsoft.com/office/drawing/2015/9/8/chartex" xmlns:cx2="http://schemas.microsoft.com/office/drawing/2015/10/21/chartex" xmlns:cx3="http://schemas.microsoft.com/office/drawing/2016/5/9/chartex" xmlns:cx4="http://schemas.microsoft.com/office/drawing/2016/5/10/chartex" xmlns:cx5="http://schemas.microsoft.com/office/drawing/2016/5/11/chartex" xmlns:cx6="http://schemas.microsoft.com/office/drawing/2016/5/12/chartex" xmlns:cx7="http://schemas.microsoft.com/office/drawing/2016/5/13/chartex" xmlns:cx8="http://schemas.microsoft.com/office/drawing/2016/5/14/chartex" xmlns:mc="http://schemas.openxmlformats.org/markup-compatibility/2006" xmlns:aink="http://schemas.microsoft.com/office/drawing/2016/ink" xmlns:am3d="http://schemas.microsoft.com/office/drawing/2017/model3d" xmlns:o="urn:schemas-microsoft-com:office:office" xmlns:r="http://schemas.openxmlformats.org/officeDocument/2006/relationships" xmlns:m="http://schemas.openxmlformats.org/officeDocument/2006/math" xmlns:v="urn:schemas-microsoft-com:vml" xmlns:wp14="http://schemas.microsoft.com/office/word/2010/wordprocessingDrawing" xmlns:wp="http://schemas.openxmlformats.org/drawingml/2006/wordprocessingDrawing" xmlns:w10="urn:schemas-microsoft-com:office:word" xmlns:w="http://schemas.openxmlformats.org/wordprocessingml/2006/main" xmlns:w14="http://schemas.microsoft.com/office/word/2010/wordml" xmlns:w15="http://schemas.microsoft.com/office/word/2012/wordml" xmlns:w16cid="http://schemas.microsoft.com/office/word/2016/wordml/cid" xmlns:w16se="http://schemas.microsoft.com/office/word/2015/wordml/symex" xmlns:wpg="http://schemas.microsoft.com/office/word/2010/wordprocessingGroup" xmlns:wpi="http://schemas.microsoft.com/office/word/2010/wordprocessingInk" xmlns:wne="http://schemas.microsoft.com/office/word/2006/wordml" xmlns:wps="http://schemas.microsoft.com/office/word/2010/wordprocessingShape" mc:Ignorable="w14 w15 w16se w16cid wp14">
   <w:p>
     <w:pPr>
-      <w:pStyle w:val="a5"/>
+      <w:pStyle w:val="a6"/>
       <w:jc w:val="center"/>
     </w:pPr>
     <w:r>
@@ -892,6 +2028,7 @@
           <w:docPartUnique/>
         </w:docPartObj>
       </w:sdtPr>
+      <w:sdtEndPr/>
       <w:sdtContent>
         <w:r>
           <w:rPr>
@@ -941,27 +2078,27 @@
   </w:p>
   <w:p>
     <w:pPr>
-      <w:pStyle w:val="a5"/>
+      <w:pStyle w:val="a6"/>
     </w:pPr>
   </w:p>
 </w:ftr>
 </file>
 
 <file path=word/footnotes.xml><?xml version="1.0" encoding="utf-8"?>
-<w:footnotes xmlns:ve="http://schemas.openxmlformats.org/markup-compatibility/2006" xmlns:o="urn:schemas-microsoft-com:office:office" xmlns:r="http://schemas.openxmlformats.org/officeDocument/2006/relationships" xmlns:m="http://schemas.openxmlformats.org/officeDocument/2006/math" xmlns:v="urn:schemas-microsoft-com:vml" xmlns:wp="http://schemas.openxmlformats.org/drawingml/2006/wordprocessingDrawing" xmlns:w10="urn:schemas-microsoft-com:office:word" xmlns:w="http://schemas.openxmlformats.org/wordprocessingml/2006/main" xmlns:wne="http://schemas.microsoft.com/office/word/2006/wordml">
-  <w:footnote w:type="separator" w:id="0">
+<w:footnotes xmlns:wpc="http://schemas.microsoft.com/office/word/2010/wordprocessingCanvas" xmlns:cx="http://schemas.microsoft.com/office/drawing/2014/chartex" xmlns:cx1="http://schemas.microsoft.com/office/drawing/2015/9/8/chartex" xmlns:cx2="http://schemas.microsoft.com/office/drawing/2015/10/21/chartex" xmlns:cx3="http://schemas.microsoft.com/office/drawing/2016/5/9/chartex" xmlns:cx4="http://schemas.microsoft.com/office/drawing/2016/5/10/chartex" xmlns:cx5="http://schemas.microsoft.com/office/drawing/2016/5/11/chartex" xmlns:cx6="http://schemas.microsoft.com/office/drawing/2016/5/12/chartex" xmlns:cx7="http://schemas.microsoft.com/office/drawing/2016/5/13/chartex" xmlns:cx8="http://schemas.microsoft.com/office/drawing/2016/5/14/chartex" xmlns:mc="http://schemas.openxmlformats.org/markup-compatibility/2006" xmlns:aink="http://schemas.microsoft.com/office/drawing/2016/ink" xmlns:am3d="http://schemas.microsoft.com/office/drawing/2017/model3d" xmlns:o="urn:schemas-microsoft-com:office:office" xmlns:r="http://schemas.openxmlformats.org/officeDocument/2006/relationships" xmlns:m="http://schemas.openxmlformats.org/officeDocument/2006/math" xmlns:v="urn:schemas-microsoft-com:vml" xmlns:wp14="http://schemas.microsoft.com/office/word/2010/wordprocessingDrawing" xmlns:wp="http://schemas.openxmlformats.org/drawingml/2006/wordprocessingDrawing" xmlns:w10="urn:schemas-microsoft-com:office:word" xmlns:w="http://schemas.openxmlformats.org/wordprocessingml/2006/main" xmlns:w14="http://schemas.microsoft.com/office/word/2010/wordml" xmlns:w15="http://schemas.microsoft.com/office/word/2012/wordml" xmlns:w16cid="http://schemas.microsoft.com/office/word/2016/wordml/cid" xmlns:w16se="http://schemas.microsoft.com/office/word/2015/wordml/symex" xmlns:wpg="http://schemas.microsoft.com/office/word/2010/wordprocessingGroup" xmlns:wpi="http://schemas.microsoft.com/office/word/2010/wordprocessingInk" xmlns:wne="http://schemas.microsoft.com/office/word/2006/wordml" xmlns:wps="http://schemas.microsoft.com/office/word/2010/wordprocessingShape" mc:Ignorable="w14 w15 w16se w16cid wp14">
+  <w:footnote w:type="separator" w:id="-1">
     <w:p/>
     <w:p/>
   </w:footnote>
-  <w:footnote w:type="continuationSeparator" w:id="1">
+  <w:footnote w:type="continuationSeparator" w:id="0">
     <w:p>
       <w:pPr>
-        <w:pStyle w:val="a5"/>
+        <w:pStyle w:val="a6"/>
       </w:pPr>
     </w:p>
     <w:p/>
   </w:footnote>
-  <w:footnote w:type="continuationNotice" w:id="2">
+  <w:footnote w:type="continuationNotice" w:id="1">
     <w:p>
       <w:pPr>
         <w:spacing w:line="240" w:lineRule="auto"/>
@@ -973,7 +2110,7 @@
 </file>
 
 <file path=word/header1.xml><?xml version="1.0" encoding="utf-8"?>
-<w:hdr xmlns:ve="http://schemas.openxmlformats.org/markup-compatibility/2006" xmlns:o="urn:schemas-microsoft-com:office:office" xmlns:r="http://schemas.openxmlformats.org/officeDocument/2006/relationships" xmlns:m="http://schemas.openxmlformats.org/officeDocument/2006/math" xmlns:v="urn:schemas-microsoft-com:vml" xmlns:wp="http://schemas.openxmlformats.org/drawingml/2006/wordprocessingDrawing" xmlns:w10="urn:schemas-microsoft-com:office:word" xmlns:w="http://schemas.openxmlformats.org/wordprocessingml/2006/main" xmlns:wne="http://schemas.microsoft.com/office/word/2006/wordml">
+<w:hdr xmlns:wpc="http://schemas.microsoft.com/office/word/2010/wordprocessingCanvas" xmlns:cx="http://schemas.microsoft.com/office/drawing/2014/chartex" xmlns:cx1="http://schemas.microsoft.com/office/drawing/2015/9/8/chartex" xmlns:cx2="http://schemas.microsoft.com/office/drawing/2015/10/21/chartex" xmlns:cx3="http://schemas.microsoft.com/office/drawing/2016/5/9/chartex" xmlns:cx4="http://schemas.microsoft.com/office/drawing/2016/5/10/chartex" xmlns:cx5="http://schemas.microsoft.com/office/drawing/2016/5/11/chartex" xmlns:cx6="http://schemas.microsoft.com/office/drawing/2016/5/12/chartex" xmlns:cx7="http://schemas.microsoft.com/office/drawing/2016/5/13/chartex" xmlns:cx8="http://schemas.microsoft.com/office/drawing/2016/5/14/chartex" xmlns:mc="http://schemas.openxmlformats.org/markup-compatibility/2006" xmlns:aink="http://schemas.microsoft.com/office/drawing/2016/ink" xmlns:am3d="http://schemas.microsoft.com/office/drawing/2017/model3d" xmlns:o="urn:schemas-microsoft-com:office:office" xmlns:r="http://schemas.openxmlformats.org/officeDocument/2006/relationships" xmlns:m="http://schemas.openxmlformats.org/officeDocument/2006/math" xmlns:v="urn:schemas-microsoft-com:vml" xmlns:wp14="http://schemas.microsoft.com/office/word/2010/wordprocessingDrawing" xmlns:wp="http://schemas.openxmlformats.org/drawingml/2006/wordprocessingDrawing" xmlns:w10="urn:schemas-microsoft-com:office:word" xmlns:w="http://schemas.openxmlformats.org/wordprocessingml/2006/main" xmlns:w14="http://schemas.microsoft.com/office/word/2010/wordml" xmlns:w15="http://schemas.microsoft.com/office/word/2012/wordml" xmlns:w16cid="http://schemas.microsoft.com/office/word/2016/wordml/cid" xmlns:w16se="http://schemas.microsoft.com/office/word/2015/wordml/symex" xmlns:wpg="http://schemas.microsoft.com/office/word/2010/wordprocessingGroup" xmlns:wpi="http://schemas.microsoft.com/office/word/2010/wordprocessingInk" xmlns:wne="http://schemas.microsoft.com/office/word/2006/wordml" xmlns:wps="http://schemas.microsoft.com/office/word/2010/wordprocessingShape" mc:Ignorable="w14 w15 w16se w16cid wp14">
   <w:p>
     <w:pPr>
       <w:pStyle w:val="a3"/>
@@ -989,8 +2126,8 @@
 </file>
 
 <file path=word/numbering.xml><?xml version="1.0" encoding="utf-8"?>
-<w:numbering xmlns:ve="http://schemas.openxmlformats.org/markup-compatibility/2006" xmlns:o="urn:schemas-microsoft-com:office:office" xmlns:r="http://schemas.openxmlformats.org/officeDocument/2006/relationships" xmlns:m="http://schemas.openxmlformats.org/officeDocument/2006/math" xmlns:v="urn:schemas-microsoft-com:vml" xmlns:wp="http://schemas.openxmlformats.org/drawingml/2006/wordprocessingDrawing" xmlns:w10="urn:schemas-microsoft-com:office:word" xmlns:w="http://schemas.openxmlformats.org/wordprocessingml/2006/main" xmlns:wne="http://schemas.microsoft.com/office/word/2006/wordml">
-  <w:abstractNum w:abstractNumId="0">
+<w:numbering xmlns:wpc="http://schemas.microsoft.com/office/word/2010/wordprocessingCanvas" xmlns:cx="http://schemas.microsoft.com/office/drawing/2014/chartex" xmlns:cx1="http://schemas.microsoft.com/office/drawing/2015/9/8/chartex" xmlns:cx2="http://schemas.microsoft.com/office/drawing/2015/10/21/chartex" xmlns:cx3="http://schemas.microsoft.com/office/drawing/2016/5/9/chartex" xmlns:cx4="http://schemas.microsoft.com/office/drawing/2016/5/10/chartex" xmlns:cx5="http://schemas.microsoft.com/office/drawing/2016/5/11/chartex" xmlns:cx6="http://schemas.microsoft.com/office/drawing/2016/5/12/chartex" xmlns:cx7="http://schemas.microsoft.com/office/drawing/2016/5/13/chartex" xmlns:cx8="http://schemas.microsoft.com/office/drawing/2016/5/14/chartex" xmlns:mc="http://schemas.openxmlformats.org/markup-compatibility/2006" xmlns:aink="http://schemas.microsoft.com/office/drawing/2016/ink" xmlns:am3d="http://schemas.microsoft.com/office/drawing/2017/model3d" xmlns:o="urn:schemas-microsoft-com:office:office" xmlns:r="http://schemas.openxmlformats.org/officeDocument/2006/relationships" xmlns:m="http://schemas.openxmlformats.org/officeDocument/2006/math" xmlns:v="urn:schemas-microsoft-com:vml" xmlns:wp14="http://schemas.microsoft.com/office/word/2010/wordprocessingDrawing" xmlns:wp="http://schemas.openxmlformats.org/drawingml/2006/wordprocessingDrawing" xmlns:w10="urn:schemas-microsoft-com:office:word" xmlns:w="http://schemas.openxmlformats.org/wordprocessingml/2006/main" xmlns:w14="http://schemas.microsoft.com/office/word/2010/wordml" xmlns:w15="http://schemas.microsoft.com/office/word/2012/wordml" xmlns:w16cid="http://schemas.microsoft.com/office/word/2016/wordml/cid" xmlns:w16se="http://schemas.microsoft.com/office/word/2015/wordml/symex" xmlns:wpg="http://schemas.microsoft.com/office/word/2010/wordprocessingGroup" xmlns:wpi="http://schemas.microsoft.com/office/word/2010/wordprocessingInk" xmlns:wne="http://schemas.microsoft.com/office/word/2006/wordml" xmlns:wps="http://schemas.microsoft.com/office/word/2010/wordprocessingShape" mc:Ignorable="w14 w15 w16se w16cid wp14">
+  <w:abstractNum w:abstractNumId="0" w15:restartNumberingAfterBreak="0">
     <w:nsid w:val="03CA09A0"/>
     <w:multiLevelType w:val="hybridMultilevel"/>
     <w:tmpl w:val="FD146C5A"/>
@@ -1103,7 +2240,7 @@
       </w:rPr>
     </w:lvl>
   </w:abstractNum>
-  <w:abstractNum w:abstractNumId="1">
+  <w:abstractNum w:abstractNumId="1" w15:restartNumberingAfterBreak="0">
     <w:nsid w:val="053330A5"/>
     <w:multiLevelType w:val="hybridMultilevel"/>
     <w:tmpl w:val="ABA684CC"/>
@@ -1216,7 +2353,7 @@
       </w:rPr>
     </w:lvl>
   </w:abstractNum>
-  <w:abstractNum w:abstractNumId="2">
+  <w:abstractNum w:abstractNumId="2" w15:restartNumberingAfterBreak="0">
     <w:nsid w:val="06FF25D2"/>
     <w:multiLevelType w:val="hybridMultilevel"/>
     <w:tmpl w:val="79C27E4E"/>
@@ -1305,7 +2442,7 @@
       </w:pPr>
     </w:lvl>
   </w:abstractNum>
-  <w:abstractNum w:abstractNumId="3">
+  <w:abstractNum w:abstractNumId="3" w15:restartNumberingAfterBreak="0">
     <w:nsid w:val="072A0ED7"/>
     <w:multiLevelType w:val="hybridMultilevel"/>
     <w:tmpl w:val="102826EE"/>
@@ -1394,7 +2531,7 @@
       </w:pPr>
     </w:lvl>
   </w:abstractNum>
-  <w:abstractNum w:abstractNumId="4">
+  <w:abstractNum w:abstractNumId="4" w15:restartNumberingAfterBreak="0">
     <w:nsid w:val="12D06144"/>
     <w:multiLevelType w:val="hybridMultilevel"/>
     <w:tmpl w:val="2242996A"/>
@@ -1483,7 +2620,7 @@
       </w:pPr>
     </w:lvl>
   </w:abstractNum>
-  <w:abstractNum w:abstractNumId="5">
+  <w:abstractNum w:abstractNumId="5" w15:restartNumberingAfterBreak="0">
     <w:nsid w:val="20936DE3"/>
     <w:multiLevelType w:val="multilevel"/>
     <w:tmpl w:val="A24AA09C"/>
@@ -1614,7 +2751,7 @@
       </w:rPr>
     </w:lvl>
   </w:abstractNum>
-  <w:abstractNum w:abstractNumId="6">
+  <w:abstractNum w:abstractNumId="6" w15:restartNumberingAfterBreak="0">
     <w:nsid w:val="24614828"/>
     <w:multiLevelType w:val="multilevel"/>
     <w:tmpl w:val="64A4696E"/>
@@ -1731,7 +2868,7 @@
       </w:rPr>
     </w:lvl>
   </w:abstractNum>
-  <w:abstractNum w:abstractNumId="7">
+  <w:abstractNum w:abstractNumId="7" w15:restartNumberingAfterBreak="0">
     <w:nsid w:val="302119D9"/>
     <w:multiLevelType w:val="hybridMultilevel"/>
     <w:tmpl w:val="ABC2D3F4"/>
@@ -1817,7 +2954,7 @@
       </w:pPr>
     </w:lvl>
   </w:abstractNum>
-  <w:abstractNum w:abstractNumId="8">
+  <w:abstractNum w:abstractNumId="8" w15:restartNumberingAfterBreak="0">
     <w:nsid w:val="3058602B"/>
     <w:multiLevelType w:val="hybridMultilevel"/>
     <w:tmpl w:val="F52AD708"/>
@@ -1906,7 +3043,7 @@
       </w:pPr>
     </w:lvl>
   </w:abstractNum>
-  <w:abstractNum w:abstractNumId="9">
+  <w:abstractNum w:abstractNumId="9" w15:restartNumberingAfterBreak="0">
     <w:nsid w:val="326B61AA"/>
     <w:multiLevelType w:val="hybridMultilevel"/>
     <w:tmpl w:val="241A4F8C"/>
@@ -2019,7 +3156,7 @@
       </w:rPr>
     </w:lvl>
   </w:abstractNum>
-  <w:abstractNum w:abstractNumId="10">
+  <w:abstractNum w:abstractNumId="10" w15:restartNumberingAfterBreak="0">
     <w:nsid w:val="32971B57"/>
     <w:multiLevelType w:val="hybridMultilevel"/>
     <w:tmpl w:val="3544E892"/>
@@ -2132,7 +3269,7 @@
       </w:rPr>
     </w:lvl>
   </w:abstractNum>
-  <w:abstractNum w:abstractNumId="11">
+  <w:abstractNum w:abstractNumId="11" w15:restartNumberingAfterBreak="0">
     <w:nsid w:val="348B6DB5"/>
     <w:multiLevelType w:val="multilevel"/>
     <w:tmpl w:val="6D2467FC"/>
@@ -2247,7 +3384,7 @@
       </w:rPr>
     </w:lvl>
   </w:abstractNum>
-  <w:abstractNum w:abstractNumId="12">
+  <w:abstractNum w:abstractNumId="12" w15:restartNumberingAfterBreak="0">
     <w:nsid w:val="370A2FE1"/>
     <w:multiLevelType w:val="hybridMultilevel"/>
     <w:tmpl w:val="FCFE30F8"/>
@@ -2360,7 +3497,7 @@
       </w:rPr>
     </w:lvl>
   </w:abstractNum>
-  <w:abstractNum w:abstractNumId="13">
+  <w:abstractNum w:abstractNumId="13" w15:restartNumberingAfterBreak="0">
     <w:nsid w:val="3AF22746"/>
     <w:multiLevelType w:val="hybridMultilevel"/>
     <w:tmpl w:val="AB1CD6CE"/>
@@ -2473,7 +3610,7 @@
       </w:rPr>
     </w:lvl>
   </w:abstractNum>
-  <w:abstractNum w:abstractNumId="14">
+  <w:abstractNum w:abstractNumId="14" w15:restartNumberingAfterBreak="0">
     <w:nsid w:val="3CDB690C"/>
     <w:multiLevelType w:val="hybridMultilevel"/>
     <w:tmpl w:val="78140ABE"/>
@@ -2563,7 +3700,7 @@
       </w:pPr>
     </w:lvl>
   </w:abstractNum>
-  <w:abstractNum w:abstractNumId="15">
+  <w:abstractNum w:abstractNumId="15" w15:restartNumberingAfterBreak="0">
     <w:nsid w:val="3FAB4663"/>
     <w:multiLevelType w:val="hybridMultilevel"/>
     <w:tmpl w:val="1A7C664A"/>
@@ -2676,7 +3813,7 @@
       </w:rPr>
     </w:lvl>
   </w:abstractNum>
-  <w:abstractNum w:abstractNumId="16">
+  <w:abstractNum w:abstractNumId="16" w15:restartNumberingAfterBreak="0">
     <w:nsid w:val="43AC6D65"/>
     <w:multiLevelType w:val="hybridMultilevel"/>
     <w:tmpl w:val="2110B352"/>
@@ -2789,7 +3926,7 @@
       </w:rPr>
     </w:lvl>
   </w:abstractNum>
-  <w:abstractNum w:abstractNumId="17">
+  <w:abstractNum w:abstractNumId="17" w15:restartNumberingAfterBreak="0">
     <w:nsid w:val="4CAC2711"/>
     <w:multiLevelType w:val="hybridMultilevel"/>
     <w:tmpl w:val="EAD6D978"/>
@@ -2902,7 +4039,7 @@
       </w:rPr>
     </w:lvl>
   </w:abstractNum>
-  <w:abstractNum w:abstractNumId="18">
+  <w:abstractNum w:abstractNumId="18" w15:restartNumberingAfterBreak="0">
     <w:nsid w:val="50CB3DB7"/>
     <w:multiLevelType w:val="multilevel"/>
     <w:tmpl w:val="E8BAC1EC"/>
@@ -3018,7 +4155,7 @@
       </w:rPr>
     </w:lvl>
   </w:abstractNum>
-  <w:abstractNum w:abstractNumId="19">
+  <w:abstractNum w:abstractNumId="19" w15:restartNumberingAfterBreak="0">
     <w:nsid w:val="55C76A97"/>
     <w:multiLevelType w:val="hybridMultilevel"/>
     <w:tmpl w:val="EF563686"/>
@@ -3104,7 +4241,7 @@
       </w:pPr>
     </w:lvl>
   </w:abstractNum>
-  <w:abstractNum w:abstractNumId="20">
+  <w:abstractNum w:abstractNumId="20" w15:restartNumberingAfterBreak="0">
     <w:nsid w:val="5DA41706"/>
     <w:multiLevelType w:val="hybridMultilevel"/>
     <w:tmpl w:val="00BA2CD2"/>
@@ -3190,7 +4327,7 @@
       </w:pPr>
     </w:lvl>
   </w:abstractNum>
-  <w:abstractNum w:abstractNumId="21">
+  <w:abstractNum w:abstractNumId="21" w15:restartNumberingAfterBreak="0">
     <w:nsid w:val="605D26D5"/>
     <w:multiLevelType w:val="hybridMultilevel"/>
     <w:tmpl w:val="32A44AE6"/>
@@ -3279,7 +4416,7 @@
       </w:pPr>
     </w:lvl>
   </w:abstractNum>
-  <w:abstractNum w:abstractNumId="22">
+  <w:abstractNum w:abstractNumId="22" w15:restartNumberingAfterBreak="0">
     <w:nsid w:val="61553658"/>
     <w:multiLevelType w:val="hybridMultilevel"/>
     <w:tmpl w:val="D14CC6E2"/>
@@ -3368,7 +4505,7 @@
       </w:pPr>
     </w:lvl>
   </w:abstractNum>
-  <w:abstractNum w:abstractNumId="23">
+  <w:abstractNum w:abstractNumId="23" w15:restartNumberingAfterBreak="0">
     <w:nsid w:val="62034DE3"/>
     <w:multiLevelType w:val="hybridMultilevel"/>
     <w:tmpl w:val="9F948D1C"/>
@@ -3457,7 +4594,7 @@
       </w:pPr>
     </w:lvl>
   </w:abstractNum>
-  <w:abstractNum w:abstractNumId="24">
+  <w:abstractNum w:abstractNumId="24" w15:restartNumberingAfterBreak="0">
     <w:nsid w:val="63615003"/>
     <w:multiLevelType w:val="hybridMultilevel"/>
     <w:tmpl w:val="80BAF60A"/>
@@ -3546,7 +4683,7 @@
       </w:pPr>
     </w:lvl>
   </w:abstractNum>
-  <w:abstractNum w:abstractNumId="25">
+  <w:abstractNum w:abstractNumId="25" w15:restartNumberingAfterBreak="0">
     <w:nsid w:val="69ED666F"/>
     <w:multiLevelType w:val="hybridMultilevel"/>
     <w:tmpl w:val="154C83FC"/>
@@ -3632,7 +4769,7 @@
       </w:pPr>
     </w:lvl>
   </w:abstractNum>
-  <w:abstractNum w:abstractNumId="26">
+  <w:abstractNum w:abstractNumId="26" w15:restartNumberingAfterBreak="0">
     <w:nsid w:val="6D622055"/>
     <w:multiLevelType w:val="multilevel"/>
     <w:tmpl w:val="92AEA0A6"/>
@@ -3746,7 +4883,7 @@
       </w:rPr>
     </w:lvl>
   </w:abstractNum>
-  <w:abstractNum w:abstractNumId="27">
+  <w:abstractNum w:abstractNumId="27" w15:restartNumberingAfterBreak="0">
     <w:nsid w:val="6E6D197B"/>
     <w:multiLevelType w:val="multilevel"/>
     <w:tmpl w:val="640CB8FA"/>
@@ -3881,7 +5018,7 @@
       </w:rPr>
     </w:lvl>
   </w:abstractNum>
-  <w:abstractNum w:abstractNumId="28">
+  <w:abstractNum w:abstractNumId="28" w15:restartNumberingAfterBreak="0">
     <w:nsid w:val="71E534DD"/>
     <w:multiLevelType w:val="multilevel"/>
     <w:tmpl w:val="FDD0C22E"/>
@@ -4012,7 +5149,7 @@
       </w:rPr>
     </w:lvl>
   </w:abstractNum>
-  <w:abstractNum w:abstractNumId="29">
+  <w:abstractNum w:abstractNumId="29" w15:restartNumberingAfterBreak="0">
     <w:nsid w:val="733B72C4"/>
     <w:multiLevelType w:val="hybridMultilevel"/>
     <w:tmpl w:val="1A965DC6"/>
@@ -4125,7 +5262,7 @@
       </w:rPr>
     </w:lvl>
   </w:abstractNum>
-  <w:abstractNum w:abstractNumId="30">
+  <w:abstractNum w:abstractNumId="30" w15:restartNumberingAfterBreak="0">
     <w:nsid w:val="744E2CAA"/>
     <w:multiLevelType w:val="hybridMultilevel"/>
     <w:tmpl w:val="7A4A0CAE"/>
@@ -4238,7 +5375,7 @@
       </w:rPr>
     </w:lvl>
   </w:abstractNum>
-  <w:abstractNum w:abstractNumId="31">
+  <w:abstractNum w:abstractNumId="31" w15:restartNumberingAfterBreak="0">
     <w:nsid w:val="7AC81408"/>
     <w:multiLevelType w:val="hybridMultilevel"/>
     <w:tmpl w:val="7F9C2874"/>
@@ -4351,7 +5488,7 @@
       </w:rPr>
     </w:lvl>
   </w:abstractNum>
-  <w:abstractNum w:abstractNumId="32">
+  <w:abstractNum w:abstractNumId="32" w15:restartNumberingAfterBreak="0">
     <w:nsid w:val="7ADF2137"/>
     <w:multiLevelType w:val="multilevel"/>
     <w:tmpl w:val="F9E8CACE"/>
@@ -4484,7 +5621,7 @@
       </w:rPr>
     </w:lvl>
   </w:abstractNum>
-  <w:abstractNum w:abstractNumId="33">
+  <w:abstractNum w:abstractNumId="33" w15:restartNumberingAfterBreak="0">
     <w:nsid w:val="7BCF144C"/>
     <w:multiLevelType w:val="multilevel"/>
     <w:tmpl w:val="6718602E"/>
@@ -4602,7 +5739,7 @@
       </w:rPr>
     </w:lvl>
   </w:abstractNum>
-  <w:abstractNum w:abstractNumId="34">
+  <w:abstractNum w:abstractNumId="34" w15:restartNumberingAfterBreak="0">
     <w:nsid w:val="7C9416C6"/>
     <w:multiLevelType w:val="hybridMultilevel"/>
     <w:tmpl w:val="04906008"/>
@@ -4860,7 +5997,7 @@
 </file>
 
 <file path=word/styles.xml><?xml version="1.0" encoding="utf-8"?>
-<w:styles xmlns:r="http://schemas.openxmlformats.org/officeDocument/2006/relationships" xmlns:w="http://schemas.openxmlformats.org/wordprocessingml/2006/main">
+<w:styles xmlns:mc="http://schemas.openxmlformats.org/markup-compatibility/2006" xmlns:r="http://schemas.openxmlformats.org/officeDocument/2006/relationships" xmlns:w="http://schemas.openxmlformats.org/wordprocessingml/2006/main" xmlns:w14="http://schemas.microsoft.com/office/word/2010/wordml" xmlns:w15="http://schemas.microsoft.com/office/word/2012/wordml" xmlns:w16cid="http://schemas.microsoft.com/office/word/2016/wordml/cid" xmlns:w16se="http://schemas.microsoft.com/office/word/2015/wordml/symex" mc:Ignorable="w14 w15 w16se w16cid">
   <w:docDefaults>
     <w:rPrDefault>
       <w:rPr>
@@ -4870,29 +6007,106 @@
     </w:rPrDefault>
     <w:pPrDefault/>
   </w:docDefaults>
-  <w:latentStyles w:defLockedState="0" w:defUIPriority="0" w:defSemiHidden="0" w:defUnhideWhenUsed="0" w:defQFormat="0" w:count="267">
+  <w:latentStyles w:defLockedState="0" w:defUIPriority="0" w:defSemiHidden="0" w:defUnhideWhenUsed="0" w:defQFormat="0" w:count="375">
     <w:lsdException w:name="Normal" w:qFormat="1"/>
     <w:lsdException w:name="heading 1" w:qFormat="1"/>
     <w:lsdException w:name="heading 2" w:semiHidden="1" w:unhideWhenUsed="1" w:qFormat="1"/>
     <w:lsdException w:name="heading 3" w:semiHidden="1" w:unhideWhenUsed="1" w:qFormat="1"/>
-    <w:lsdException w:name="heading 4" w:qFormat="1"/>
+    <w:lsdException w:name="heading 4" w:semiHidden="1" w:unhideWhenUsed="1" w:qFormat="1"/>
     <w:lsdException w:name="heading 5" w:semiHidden="1" w:unhideWhenUsed="1" w:qFormat="1"/>
     <w:lsdException w:name="heading 6" w:semiHidden="1" w:unhideWhenUsed="1" w:qFormat="1"/>
     <w:lsdException w:name="heading 7" w:semiHidden="1" w:unhideWhenUsed="1" w:qFormat="1"/>
     <w:lsdException w:name="heading 8" w:semiHidden="1" w:unhideWhenUsed="1" w:qFormat="1"/>
     <w:lsdException w:name="heading 9" w:semiHidden="1" w:unhideWhenUsed="1" w:qFormat="1"/>
-    <w:lsdException w:name="footer" w:uiPriority="99"/>
-    <w:lsdException w:name="caption" w:qFormat="1"/>
+    <w:lsdException w:name="index 1" w:semiHidden="1" w:unhideWhenUsed="1"/>
+    <w:lsdException w:name="index 2" w:semiHidden="1" w:unhideWhenUsed="1"/>
+    <w:lsdException w:name="index 3" w:semiHidden="1" w:unhideWhenUsed="1"/>
+    <w:lsdException w:name="index 4" w:semiHidden="1" w:unhideWhenUsed="1"/>
+    <w:lsdException w:name="index 5" w:semiHidden="1" w:unhideWhenUsed="1"/>
+    <w:lsdException w:name="index 6" w:semiHidden="1" w:unhideWhenUsed="1"/>
+    <w:lsdException w:name="index 7" w:semiHidden="1" w:unhideWhenUsed="1"/>
+    <w:lsdException w:name="index 8" w:semiHidden="1" w:unhideWhenUsed="1"/>
+    <w:lsdException w:name="index 9" w:semiHidden="1" w:unhideWhenUsed="1"/>
+    <w:lsdException w:name="toc 1" w:semiHidden="1" w:unhideWhenUsed="1"/>
+    <w:lsdException w:name="toc 2" w:semiHidden="1" w:unhideWhenUsed="1"/>
+    <w:lsdException w:name="toc 3" w:semiHidden="1" w:unhideWhenUsed="1"/>
+    <w:lsdException w:name="toc 4" w:semiHidden="1" w:unhideWhenUsed="1"/>
+    <w:lsdException w:name="toc 5" w:semiHidden="1" w:unhideWhenUsed="1"/>
+    <w:lsdException w:name="toc 6" w:semiHidden="1" w:unhideWhenUsed="1"/>
+    <w:lsdException w:name="toc 7" w:semiHidden="1" w:unhideWhenUsed="1"/>
+    <w:lsdException w:name="toc 8" w:semiHidden="1" w:unhideWhenUsed="1"/>
+    <w:lsdException w:name="toc 9" w:semiHidden="1" w:unhideWhenUsed="1"/>
+    <w:lsdException w:name="Normal Indent" w:semiHidden="1" w:unhideWhenUsed="1"/>
+    <w:lsdException w:name="footnote text" w:semiHidden="1" w:unhideWhenUsed="1"/>
+    <w:lsdException w:name="annotation text" w:semiHidden="1" w:unhideWhenUsed="1"/>
+    <w:lsdException w:name="header" w:semiHidden="1" w:unhideWhenUsed="1"/>
+    <w:lsdException w:name="footer" w:semiHidden="1" w:uiPriority="99" w:unhideWhenUsed="1"/>
+    <w:lsdException w:name="index heading" w:semiHidden="1" w:unhideWhenUsed="1"/>
+    <w:lsdException w:name="caption" w:semiHidden="1" w:unhideWhenUsed="1" w:qFormat="1"/>
+    <w:lsdException w:name="table of figures" w:semiHidden="1" w:unhideWhenUsed="1"/>
+    <w:lsdException w:name="envelope address" w:semiHidden="1" w:unhideWhenUsed="1"/>
+    <w:lsdException w:name="envelope return" w:semiHidden="1" w:unhideWhenUsed="1"/>
+    <w:lsdException w:name="footnote reference" w:semiHidden="1" w:unhideWhenUsed="1"/>
+    <w:lsdException w:name="annotation reference" w:semiHidden="1" w:unhideWhenUsed="1"/>
+    <w:lsdException w:name="line number" w:semiHidden="1" w:unhideWhenUsed="1"/>
+    <w:lsdException w:name="page number" w:semiHidden="1" w:unhideWhenUsed="1"/>
+    <w:lsdException w:name="endnote reference" w:semiHidden="1" w:unhideWhenUsed="1"/>
+    <w:lsdException w:name="endnote text" w:semiHidden="1" w:unhideWhenUsed="1"/>
+    <w:lsdException w:name="table of authorities" w:semiHidden="1" w:unhideWhenUsed="1"/>
+    <w:lsdException w:name="toa heading" w:semiHidden="1" w:unhideWhenUsed="1"/>
+    <w:lsdException w:name="List" w:semiHidden="1" w:unhideWhenUsed="1"/>
+    <w:lsdException w:name="List 2" w:semiHidden="1" w:unhideWhenUsed="1"/>
+    <w:lsdException w:name="List 3" w:semiHidden="1" w:unhideWhenUsed="1"/>
+    <w:lsdException w:name="List 4" w:semiHidden="1" w:unhideWhenUsed="1"/>
+    <w:lsdException w:name="List 5" w:semiHidden="1" w:unhideWhenUsed="1"/>
+    <w:lsdException w:name="List Bullet 2" w:semiHidden="1" w:unhideWhenUsed="1"/>
+    <w:lsdException w:name="List Bullet 3" w:semiHidden="1" w:unhideWhenUsed="1"/>
+    <w:lsdException w:name="List Bullet 4" w:semiHidden="1" w:unhideWhenUsed="1"/>
+    <w:lsdException w:name="List Bullet 5" w:semiHidden="1" w:unhideWhenUsed="1"/>
+    <w:lsdException w:name="List Number 2" w:semiHidden="1" w:unhideWhenUsed="1"/>
+    <w:lsdException w:name="List Number 3" w:semiHidden="1" w:unhideWhenUsed="1"/>
+    <w:lsdException w:name="List Number 4" w:semiHidden="1" w:unhideWhenUsed="1"/>
+    <w:lsdException w:name="List Number 5" w:semiHidden="1" w:unhideWhenUsed="1"/>
     <w:lsdException w:name="Title" w:qFormat="1"/>
-    <w:lsdException w:name="Default Paragraph Font" w:semiHidden="1"/>
-    <w:lsdException w:name="Hyperlink" w:uiPriority="99"/>
+    <w:lsdException w:name="Closing" w:semiHidden="1" w:unhideWhenUsed="1"/>
+    <w:lsdException w:name="Signature" w:semiHidden="1" w:unhideWhenUsed="1"/>
+    <w:lsdException w:name="Default Paragraph Font" w:semiHidden="1" w:unhideWhenUsed="1"/>
+    <w:lsdException w:name="Body Text" w:semiHidden="1" w:unhideWhenUsed="1"/>
+    <w:lsdException w:name="Body Text Indent" w:semiHidden="1" w:unhideWhenUsed="1"/>
+    <w:lsdException w:name="List Continue" w:semiHidden="1" w:unhideWhenUsed="1"/>
+    <w:lsdException w:name="List Continue 2" w:semiHidden="1" w:unhideWhenUsed="1"/>
+    <w:lsdException w:name="Salutation" w:semiHidden="1" w:unhideWhenUsed="1"/>
+    <w:lsdException w:name="Date" w:semiHidden="1" w:unhideWhenUsed="1"/>
+    <w:lsdException w:name="Body Text First Indent" w:semiHidden="1" w:unhideWhenUsed="1"/>
+    <w:lsdException w:name="Body Text First Indent 2" w:semiHidden="1" w:unhideWhenUsed="1"/>
+    <w:lsdException w:name="Note Heading" w:semiHidden="1" w:unhideWhenUsed="1"/>
+    <w:lsdException w:name="Body Text 2" w:semiHidden="1" w:unhideWhenUsed="1"/>
+    <w:lsdException w:name="Body Text 3" w:semiHidden="1" w:unhideWhenUsed="1"/>
+    <w:lsdException w:name="Body Text Indent 2" w:semiHidden="1" w:unhideWhenUsed="1"/>
+    <w:lsdException w:name="Body Text Indent 3" w:semiHidden="1" w:unhideWhenUsed="1"/>
+    <w:lsdException w:name="Block Text" w:semiHidden="1" w:unhideWhenUsed="1"/>
+    <w:lsdException w:name="Hyperlink" w:semiHidden="1" w:uiPriority="99" w:unhideWhenUsed="1"/>
+    <w:lsdException w:name="FollowedHyperlink" w:semiHidden="1" w:unhideWhenUsed="1"/>
     <w:lsdException w:name="Strong" w:uiPriority="22"/>
     <w:lsdException w:name="Emphasis" w:uiPriority="20"/>
+    <w:lsdException w:name="Document Map" w:semiHidden="1" w:unhideWhenUsed="1"/>
+    <w:lsdException w:name="Plain Text" w:semiHidden="1" w:unhideWhenUsed="1"/>
+    <w:lsdException w:name="E-mail Signature" w:semiHidden="1" w:unhideWhenUsed="1"/>
     <w:lsdException w:name="HTML Top of Form" w:semiHidden="1" w:uiPriority="99" w:unhideWhenUsed="1"/>
     <w:lsdException w:name="HTML Bottom of Form" w:semiHidden="1" w:uiPriority="99" w:unhideWhenUsed="1"/>
-    <w:lsdException w:name="Normal (Web)" w:uiPriority="99" w:unhideWhenUsed="1"/>
+    <w:lsdException w:name="Normal (Web)" w:semiHidden="1" w:uiPriority="99" w:unhideWhenUsed="1"/>
+    <w:lsdException w:name="HTML Acronym" w:semiHidden="1" w:unhideWhenUsed="1"/>
+    <w:lsdException w:name="HTML Address" w:semiHidden="1" w:unhideWhenUsed="1"/>
+    <w:lsdException w:name="HTML Cite" w:semiHidden="1" w:unhideWhenUsed="1"/>
+    <w:lsdException w:name="HTML Code" w:semiHidden="1" w:unhideWhenUsed="1"/>
+    <w:lsdException w:name="HTML Definition" w:semiHidden="1" w:unhideWhenUsed="1"/>
+    <w:lsdException w:name="HTML Keyboard" w:semiHidden="1" w:unhideWhenUsed="1"/>
+    <w:lsdException w:name="HTML Preformatted" w:semiHidden="1" w:unhideWhenUsed="1"/>
+    <w:lsdException w:name="HTML Sample" w:semiHidden="1" w:unhideWhenUsed="1"/>
+    <w:lsdException w:name="HTML Typewriter" w:semiHidden="1" w:unhideWhenUsed="1"/>
     <w:lsdException w:name="HTML Variable" w:semiHidden="1" w:unhideWhenUsed="1"/>
     <w:lsdException w:name="Normal Table" w:semiHidden="1" w:uiPriority="99" w:unhideWhenUsed="1"/>
+    <w:lsdException w:name="annotation subject" w:semiHidden="1" w:unhideWhenUsed="1"/>
     <w:lsdException w:name="No List" w:semiHidden="1" w:uiPriority="99" w:unhideWhenUsed="1"/>
     <w:lsdException w:name="Outline List 1" w:semiHidden="1" w:uiPriority="99" w:unhideWhenUsed="1"/>
     <w:lsdException w:name="Outline List 2" w:semiHidden="1" w:uiPriority="99" w:unhideWhenUsed="1"/>
@@ -4938,10 +6152,10 @@
     <w:lsdException w:name="Table Subtle 2" w:semiHidden="1" w:uiPriority="99" w:unhideWhenUsed="1"/>
     <w:lsdException w:name="Table Web 1" w:semiHidden="1" w:uiPriority="99" w:unhideWhenUsed="1"/>
     <w:lsdException w:name="Table Web 2" w:semiHidden="1" w:uiPriority="99" w:unhideWhenUsed="1"/>
-    <w:lsdException w:name="Table Web 3" w:semiHidden="1" w:uiPriority="99" w:unhideWhenUsed="1"/>
+    <w:lsdException w:name="Table Web 3" w:uiPriority="99"/>
     <w:lsdException w:name="Balloon Text" w:semiHidden="1" w:unhideWhenUsed="1"/>
     <w:lsdException w:name="Table Grid" w:uiPriority="99"/>
-    <w:lsdException w:name="Table Theme" w:semiHidden="1" w:uiPriority="99" w:unhideWhenUsed="1"/>
+    <w:lsdException w:name="Table Theme" w:uiPriority="99"/>
     <w:lsdException w:name="Placeholder Text" w:semiHidden="1" w:uiPriority="99" w:unhideWhenUsed="1"/>
     <w:lsdException w:name="No Spacing" w:uiPriority="99"/>
     <w:lsdException w:name="Light Shading" w:uiPriority="60"/>
@@ -5053,6 +6267,114 @@
     <w:lsdException w:name="Book Title" w:uiPriority="33"/>
     <w:lsdException w:name="Bibliography" w:semiHidden="1" w:uiPriority="37" w:unhideWhenUsed="1"/>
     <w:lsdException w:name="TOC Heading" w:semiHidden="1" w:uiPriority="39" w:unhideWhenUsed="1" w:qFormat="1"/>
+    <w:lsdException w:name="Plain Table 1" w:uiPriority="41"/>
+    <w:lsdException w:name="Plain Table 2" w:uiPriority="42"/>
+    <w:lsdException w:name="Plain Table 3" w:uiPriority="43"/>
+    <w:lsdException w:name="Plain Table 4" w:uiPriority="44"/>
+    <w:lsdException w:name="Plain Table 5" w:uiPriority="45"/>
+    <w:lsdException w:name="Grid Table Light" w:uiPriority="40"/>
+    <w:lsdException w:name="Grid Table 1 Light" w:uiPriority="46"/>
+    <w:lsdException w:name="Grid Table 2" w:uiPriority="47"/>
+    <w:lsdException w:name="Grid Table 3" w:uiPriority="48"/>
+    <w:lsdException w:name="Grid Table 4" w:uiPriority="49"/>
+    <w:lsdException w:name="Grid Table 5 Dark" w:uiPriority="50"/>
+    <w:lsdException w:name="Grid Table 6 Colorful" w:uiPriority="51"/>
+    <w:lsdException w:name="Grid Table 7 Colorful" w:uiPriority="52"/>
+    <w:lsdException w:name="Grid Table 1 Light Accent 1" w:uiPriority="46"/>
+    <w:lsdException w:name="Grid Table 2 Accent 1" w:uiPriority="47"/>
+    <w:lsdException w:name="Grid Table 3 Accent 1" w:uiPriority="48"/>
+    <w:lsdException w:name="Grid Table 4 Accent 1" w:uiPriority="49"/>
+    <w:lsdException w:name="Grid Table 5 Dark Accent 1" w:uiPriority="50"/>
+    <w:lsdException w:name="Grid Table 6 Colorful Accent 1" w:uiPriority="51"/>
+    <w:lsdException w:name="Grid Table 7 Colorful Accent 1" w:uiPriority="52"/>
+    <w:lsdException w:name="Grid Table 1 Light Accent 2" w:uiPriority="46"/>
+    <w:lsdException w:name="Grid Table 2 Accent 2" w:uiPriority="47"/>
+    <w:lsdException w:name="Grid Table 3 Accent 2" w:uiPriority="48"/>
+    <w:lsdException w:name="Grid Table 4 Accent 2" w:uiPriority="49"/>
+    <w:lsdException w:name="Grid Table 5 Dark Accent 2" w:uiPriority="50"/>
+    <w:lsdException w:name="Grid Table 6 Colorful Accent 2" w:uiPriority="51"/>
+    <w:lsdException w:name="Grid Table 7 Colorful Accent 2" w:uiPriority="52"/>
+    <w:lsdException w:name="Grid Table 1 Light Accent 3" w:uiPriority="46"/>
+    <w:lsdException w:name="Grid Table 2 Accent 3" w:uiPriority="47"/>
+    <w:lsdException w:name="Grid Table 3 Accent 3" w:uiPriority="48"/>
+    <w:lsdException w:name="Grid Table 4 Accent 3" w:uiPriority="49"/>
+    <w:lsdException w:name="Grid Table 5 Dark Accent 3" w:uiPriority="50"/>
+    <w:lsdException w:name="Grid Table 6 Colorful Accent 3" w:uiPriority="51"/>
+    <w:lsdException w:name="Grid Table 7 Colorful Accent 3" w:uiPriority="52"/>
+    <w:lsdException w:name="Grid Table 1 Light Accent 4" w:uiPriority="46"/>
+    <w:lsdException w:name="Grid Table 2 Accent 4" w:uiPriority="47"/>
+    <w:lsdException w:name="Grid Table 3 Accent 4" w:uiPriority="48"/>
+    <w:lsdException w:name="Grid Table 4 Accent 4" w:uiPriority="49"/>
+    <w:lsdException w:name="Grid Table 5 Dark Accent 4" w:uiPriority="50"/>
+    <w:lsdException w:name="Grid Table 6 Colorful Accent 4" w:uiPriority="51"/>
+    <w:lsdException w:name="Grid Table 7 Colorful Accent 4" w:uiPriority="52"/>
+    <w:lsdException w:name="Grid Table 1 Light Accent 5" w:uiPriority="46"/>
+    <w:lsdException w:name="Grid Table 2 Accent 5" w:uiPriority="47"/>
+    <w:lsdException w:name="Grid Table 3 Accent 5" w:uiPriority="48"/>
+    <w:lsdException w:name="Grid Table 4 Accent 5" w:uiPriority="49"/>
+    <w:lsdException w:name="Grid Table 5 Dark Accent 5" w:uiPriority="50"/>
+    <w:lsdException w:name="Grid Table 6 Colorful Accent 5" w:uiPriority="51"/>
+    <w:lsdException w:name="Grid Table 7 Colorful Accent 5" w:uiPriority="52"/>
+    <w:lsdException w:name="Grid Table 1 Light Accent 6" w:uiPriority="46"/>
+    <w:lsdException w:name="Grid Table 2 Accent 6" w:uiPriority="47"/>
+    <w:lsdException w:name="Grid Table 3 Accent 6" w:uiPriority="48"/>
+    <w:lsdException w:name="Grid Table 4 Accent 6" w:uiPriority="49"/>
+    <w:lsdException w:name="Grid Table 5 Dark Accent 6" w:uiPriority="50"/>
+    <w:lsdException w:name="Grid Table 6 Colorful Accent 6" w:uiPriority="51"/>
+    <w:lsdException w:name="Grid Table 7 Colorful Accent 6" w:uiPriority="52"/>
+    <w:lsdException w:name="List Table 1 Light" w:uiPriority="46"/>
+    <w:lsdException w:name="List Table 2" w:uiPriority="47"/>
+    <w:lsdException w:name="List Table 3" w:uiPriority="48"/>
+    <w:lsdException w:name="List Table 4" w:uiPriority="49"/>
+    <w:lsdException w:name="List Table 5 Dark" w:uiPriority="50"/>
+    <w:lsdException w:name="List Table 6 Colorful" w:uiPriority="51"/>
+    <w:lsdException w:name="List Table 7 Colorful" w:uiPriority="52"/>
+    <w:lsdException w:name="List Table 1 Light Accent 1" w:uiPriority="46"/>
+    <w:lsdException w:name="List Table 2 Accent 1" w:uiPriority="47"/>
+    <w:lsdException w:name="List Table 3 Accent 1" w:uiPriority="48"/>
+    <w:lsdException w:name="List Table 4 Accent 1" w:uiPriority="49"/>
+    <w:lsdException w:name="List Table 5 Dark Accent 1" w:uiPriority="50"/>
+    <w:lsdException w:name="List Table 6 Colorful Accent 1" w:uiPriority="51"/>
+    <w:lsdException w:name="List Table 7 Colorful Accent 1" w:uiPriority="52"/>
+    <w:lsdException w:name="List Table 1 Light Accent 2" w:uiPriority="46"/>
+    <w:lsdException w:name="List Table 2 Accent 2" w:uiPriority="47"/>
+    <w:lsdException w:name="List Table 3 Accent 2" w:uiPriority="48"/>
+    <w:lsdException w:name="List Table 4 Accent 2" w:uiPriority="49"/>
+    <w:lsdException w:name="List Table 5 Dark Accent 2" w:uiPriority="50"/>
+    <w:lsdException w:name="List Table 6 Colorful Accent 2" w:uiPriority="51"/>
+    <w:lsdException w:name="List Table 7 Colorful Accent 2" w:uiPriority="52"/>
+    <w:lsdException w:name="List Table 1 Light Accent 3" w:uiPriority="46"/>
+    <w:lsdException w:name="List Table 2 Accent 3" w:uiPriority="47"/>
+    <w:lsdException w:name="List Table 3 Accent 3" w:uiPriority="48"/>
+    <w:lsdException w:name="List Table 4 Accent 3" w:uiPriority="49"/>
+    <w:lsdException w:name="List Table 5 Dark Accent 3" w:uiPriority="50"/>
+    <w:lsdException w:name="List Table 6 Colorful Accent 3" w:uiPriority="51"/>
+    <w:lsdException w:name="List Table 7 Colorful Accent 3" w:uiPriority="52"/>
+    <w:lsdException w:name="List Table 1 Light Accent 4" w:uiPriority="46"/>
+    <w:lsdException w:name="List Table 2 Accent 4" w:uiPriority="47"/>
+    <w:lsdException w:name="List Table 3 Accent 4" w:uiPriority="48"/>
+    <w:lsdException w:name="List Table 4 Accent 4" w:uiPriority="49"/>
+    <w:lsdException w:name="List Table 5 Dark Accent 4" w:uiPriority="50"/>
+    <w:lsdException w:name="List Table 6 Colorful Accent 4" w:uiPriority="51"/>
+    <w:lsdException w:name="List Table 7 Colorful Accent 4" w:uiPriority="52"/>
+    <w:lsdException w:name="List Table 1 Light Accent 5" w:uiPriority="46"/>
+    <w:lsdException w:name="List Table 2 Accent 5" w:uiPriority="47"/>
+    <w:lsdException w:name="List Table 3 Accent 5" w:uiPriority="48"/>
+    <w:lsdException w:name="List Table 4 Accent 5" w:uiPriority="49"/>
+    <w:lsdException w:name="List Table 5 Dark Accent 5" w:uiPriority="50"/>
+    <w:lsdException w:name="List Table 6 Colorful Accent 5" w:uiPriority="51"/>
+    <w:lsdException w:name="List Table 7 Colorful Accent 5" w:uiPriority="52"/>
+    <w:lsdException w:name="List Table 1 Light Accent 6" w:uiPriority="46"/>
+    <w:lsdException w:name="List Table 2 Accent 6" w:uiPriority="47"/>
+    <w:lsdException w:name="List Table 3 Accent 6" w:uiPriority="48"/>
+    <w:lsdException w:name="List Table 4 Accent 6" w:uiPriority="49"/>
+    <w:lsdException w:name="List Table 5 Dark Accent 6" w:uiPriority="50"/>
+    <w:lsdException w:name="List Table 6 Colorful Accent 6" w:uiPriority="51"/>
+    <w:lsdException w:name="List Table 7 Colorful Accent 6" w:uiPriority="52"/>
+    <w:lsdException w:name="Mention" w:semiHidden="1" w:uiPriority="99" w:unhideWhenUsed="1"/>
+    <w:lsdException w:name="Smart Hyperlink" w:semiHidden="1" w:uiPriority="99" w:unhideWhenUsed="1"/>
+    <w:lsdException w:name="Hashtag" w:semiHidden="1" w:uiPriority="99" w:unhideWhenUsed="1"/>
+    <w:lsdException w:name="Unresolved Mention" w:semiHidden="1" w:uiPriority="99" w:unhideWhenUsed="1"/>
   </w:latentStyles>
   <w:style w:type="paragraph" w:default="1" w:styleId="a">
     <w:name w:val="Normal"/>
@@ -5072,7 +6394,7 @@
     <w:name w:val="heading 1"/>
     <w:basedOn w:val="a"/>
     <w:next w:val="a"/>
-    <w:link w:val="1Char"/>
+    <w:link w:val="10"/>
     <w:autoRedefine/>
     <w:qFormat/>
     <w:rsid w:val="00A44717"/>
@@ -5095,7 +6417,7 @@
     <w:name w:val="heading 2"/>
     <w:basedOn w:val="a"/>
     <w:next w:val="a"/>
-    <w:link w:val="2Char"/>
+    <w:link w:val="20"/>
     <w:autoRedefine/>
     <w:unhideWhenUsed/>
     <w:qFormat/>
@@ -5121,7 +6443,7 @@
     <w:name w:val="heading 3"/>
     <w:basedOn w:val="a"/>
     <w:next w:val="a"/>
-    <w:link w:val="3Char"/>
+    <w:link w:val="30"/>
     <w:autoRedefine/>
     <w:unhideWhenUsed/>
     <w:qFormat/>
@@ -5147,7 +6469,7 @@
     <w:name w:val="heading 4"/>
     <w:basedOn w:val="a"/>
     <w:next w:val="a"/>
-    <w:link w:val="4Char"/>
+    <w:link w:val="40"/>
     <w:autoRedefine/>
     <w:qFormat/>
     <w:rsid w:val="002F172B"/>
@@ -5171,7 +6493,6 @@
   <w:style w:type="character" w:default="1" w:styleId="a0">
     <w:name w:val="Default Paragraph Font"/>
     <w:uiPriority w:val="1"/>
-    <w:semiHidden/>
     <w:unhideWhenUsed/>
   </w:style>
   <w:style w:type="table" w:default="1" w:styleId="a1">
@@ -5179,7 +6500,6 @@
     <w:uiPriority w:val="99"/>
     <w:semiHidden/>
     <w:unhideWhenUsed/>
-    <w:qFormat/>
     <w:tblPr>
       <w:tblInd w:w="0" w:type="dxa"/>
       <w:tblCellMar>
@@ -5219,7 +6539,7 @@
   <w:style w:type="paragraph" w:styleId="a4">
     <w:name w:val="caption"/>
     <w:basedOn w:val="a"/>
-    <w:link w:val="Char"/>
+    <w:link w:val="a5"/>
     <w:qFormat/>
     <w:rsid w:val="00440510"/>
     <w:pPr>
@@ -5235,10 +6555,10 @@
       <w:szCs w:val="20"/>
     </w:rPr>
   </w:style>
-  <w:style w:type="paragraph" w:styleId="a5">
+  <w:style w:type="paragraph" w:styleId="a6">
     <w:name w:val="footer"/>
     <w:basedOn w:val="a"/>
-    <w:link w:val="Char0"/>
+    <w:link w:val="a7"/>
     <w:uiPriority w:val="99"/>
     <w:rsid w:val="00D317AC"/>
     <w:pPr>
@@ -5253,9 +6573,9 @@
       <w:szCs w:val="18"/>
     </w:rPr>
   </w:style>
-  <w:style w:type="character" w:customStyle="1" w:styleId="Char0">
-    <w:name w:val="页脚 Char"/>
-    <w:link w:val="a5"/>
+  <w:style w:type="character" w:customStyle="1" w:styleId="a7">
+    <w:name w:val="页脚 字符"/>
+    <w:link w:val="a6"/>
     <w:uiPriority w:val="99"/>
     <w:rsid w:val="00BB2F26"/>
     <w:rPr>
@@ -5263,11 +6583,11 @@
       <w:szCs w:val="18"/>
     </w:rPr>
   </w:style>
-  <w:style w:type="paragraph" w:styleId="a6">
+  <w:style w:type="paragraph" w:styleId="a8">
     <w:name w:val="Title"/>
     <w:basedOn w:val="a"/>
     <w:next w:val="a"/>
-    <w:link w:val="Char1"/>
+    <w:link w:val="a9"/>
     <w:autoRedefine/>
     <w:qFormat/>
     <w:rsid w:val="00E55CBA"/>
@@ -5284,10 +6604,10 @@
       <w:szCs w:val="32"/>
     </w:rPr>
   </w:style>
-  <w:style w:type="character" w:customStyle="1" w:styleId="Char1">
-    <w:name w:val="标题 Char"/>
+  <w:style w:type="character" w:customStyle="1" w:styleId="a9">
+    <w:name w:val="标题 字符"/>
     <w:basedOn w:val="a0"/>
-    <w:link w:val="a6"/>
+    <w:link w:val="a8"/>
     <w:rsid w:val="00E55CBA"/>
     <w:rPr>
       <w:rFonts w:cstheme="majorBidi"/>
@@ -5297,8 +6617,8 @@
       <w:szCs w:val="32"/>
     </w:rPr>
   </w:style>
-  <w:style w:type="character" w:customStyle="1" w:styleId="1Char">
-    <w:name w:val="标题 1 Char"/>
+  <w:style w:type="character" w:customStyle="1" w:styleId="10">
+    <w:name w:val="标题 1 字符"/>
     <w:basedOn w:val="a0"/>
     <w:link w:val="1"/>
     <w:rsid w:val="00A44717"/>
@@ -5310,13 +6630,12 @@
       <w:szCs w:val="44"/>
     </w:rPr>
   </w:style>
-  <w:style w:type="table" w:styleId="a7">
+  <w:style w:type="table" w:styleId="aa">
     <w:name w:val="Table Grid"/>
     <w:basedOn w:val="a1"/>
     <w:uiPriority w:val="99"/>
     <w:rsid w:val="00712D3D"/>
     <w:tblPr>
-      <w:tblInd w:w="0" w:type="dxa"/>
       <w:tblBorders>
         <w:top w:val="single" w:sz="4" w:space="0" w:color="auto"/>
         <w:left w:val="single" w:sz="4" w:space="0" w:color="auto"/>
@@ -5325,16 +6644,10 @@
         <w:insideH w:val="single" w:sz="4" w:space="0" w:color="auto"/>
         <w:insideV w:val="single" w:sz="4" w:space="0" w:color="auto"/>
       </w:tblBorders>
-      <w:tblCellMar>
-        <w:top w:w="0" w:type="dxa"/>
-        <w:left w:w="108" w:type="dxa"/>
-        <w:bottom w:w="0" w:type="dxa"/>
-        <w:right w:w="108" w:type="dxa"/>
-      </w:tblCellMar>
     </w:tblPr>
   </w:style>
-  <w:style w:type="character" w:customStyle="1" w:styleId="Char">
-    <w:name w:val="题注 Char"/>
+  <w:style w:type="character" w:customStyle="1" w:styleId="a5">
+    <w:name w:val="题注 字符"/>
     <w:basedOn w:val="a0"/>
     <w:link w:val="a4"/>
     <w:rsid w:val="00440510"/>
@@ -5345,8 +6658,8 @@
       <w:sz w:val="15"/>
     </w:rPr>
   </w:style>
-  <w:style w:type="character" w:customStyle="1" w:styleId="2Char">
-    <w:name w:val="标题 2 Char"/>
+  <w:style w:type="character" w:customStyle="1" w:styleId="20">
+    <w:name w:val="标题 2 字符"/>
     <w:basedOn w:val="a0"/>
     <w:link w:val="2"/>
     <w:rsid w:val="007C752D"/>
@@ -5358,8 +6671,8 @@
       <w:szCs w:val="32"/>
     </w:rPr>
   </w:style>
-  <w:style w:type="character" w:customStyle="1" w:styleId="3Char">
-    <w:name w:val="标题 3 Char"/>
+  <w:style w:type="character" w:customStyle="1" w:styleId="30">
+    <w:name w:val="标题 3 字符"/>
     <w:basedOn w:val="a0"/>
     <w:link w:val="3"/>
     <w:rsid w:val="006D1C71"/>
@@ -5418,25 +6731,18 @@
       <w:szCs w:val="24"/>
     </w:rPr>
   </w:style>
-  <w:style w:type="table" w:customStyle="1" w:styleId="PlainTable2">
-    <w:name w:val="Plain Table 2"/>
+  <w:style w:type="table" w:customStyle="1" w:styleId="21">
+    <w:name w:val="无格式表格 21"/>
     <w:basedOn w:val="a1"/>
     <w:uiPriority w:val="42"/>
     <w:rsid w:val="00545756"/>
     <w:tblPr>
       <w:tblStyleRowBandSize w:val="1"/>
       <w:tblStyleColBandSize w:val="1"/>
-      <w:tblInd w:w="0" w:type="dxa"/>
       <w:tblBorders>
         <w:top w:val="single" w:sz="4" w:space="0" w:color="7F7F7F" w:themeColor="text1" w:themeTint="80"/>
         <w:bottom w:val="single" w:sz="4" w:space="0" w:color="7F7F7F" w:themeColor="text1" w:themeTint="80"/>
       </w:tblBorders>
-      <w:tblCellMar>
-        <w:top w:w="0" w:type="dxa"/>
-        <w:left w:w="108" w:type="dxa"/>
-        <w:bottom w:w="0" w:type="dxa"/>
-        <w:right w:w="108" w:type="dxa"/>
-      </w:tblCellMar>
     </w:tblPr>
     <w:tblStylePr w:type="firstRow">
       <w:rPr>
@@ -5502,7 +6808,7 @@
       </w:tcPr>
     </w:tblStylePr>
   </w:style>
-  <w:style w:type="character" w:styleId="a8">
+  <w:style w:type="character" w:styleId="ab">
     <w:name w:val="footnote reference"/>
     <w:basedOn w:val="a0"/>
     <w:rsid w:val="0094372A"/>
@@ -5512,7 +6818,7 @@
       <w:vertAlign w:val="superscript"/>
     </w:rPr>
   </w:style>
-  <w:style w:type="character" w:customStyle="1" w:styleId="a9">
+  <w:style w:type="character" w:customStyle="1" w:styleId="ac">
     <w:name w:val="表格"/>
     <w:basedOn w:val="a0"/>
     <w:rsid w:val="00A240C2"/>
@@ -5522,7 +6828,7 @@
       <w:sz w:val="22"/>
     </w:rPr>
   </w:style>
-  <w:style w:type="character" w:customStyle="1" w:styleId="aa">
+  <w:style w:type="character" w:customStyle="1" w:styleId="ad">
     <w:name w:val="表格内容"/>
     <w:basedOn w:val="a0"/>
     <w:rsid w:val="00A240C2"/>
@@ -5530,7 +6836,7 @@
       <w:sz w:val="18"/>
     </w:rPr>
   </w:style>
-  <w:style w:type="paragraph" w:styleId="ab">
+  <w:style w:type="paragraph" w:styleId="ae">
     <w:name w:val="List"/>
     <w:basedOn w:val="a"/>
     <w:rsid w:val="0009427A"/>
@@ -5541,11 +6847,11 @@
       <w:rFonts w:cs="Tahoma"/>
     </w:rPr>
   </w:style>
-  <w:style w:type="paragraph" w:styleId="ac">
+  <w:style w:type="paragraph" w:styleId="af">
     <w:name w:val="Quote"/>
     <w:basedOn w:val="a"/>
     <w:next w:val="a"/>
-    <w:link w:val="Char2"/>
+    <w:link w:val="af0"/>
     <w:uiPriority w:val="99"/>
     <w:rsid w:val="0009427A"/>
     <w:pPr>
@@ -5559,10 +6865,10 @@
       <w:color w:val="404040" w:themeColor="text1" w:themeTint="BF"/>
     </w:rPr>
   </w:style>
-  <w:style w:type="character" w:customStyle="1" w:styleId="Char2">
-    <w:name w:val="引用 Char"/>
+  <w:style w:type="character" w:customStyle="1" w:styleId="af0">
+    <w:name w:val="引用 字符"/>
     <w:basedOn w:val="a0"/>
-    <w:link w:val="ac"/>
+    <w:link w:val="af"/>
     <w:uiPriority w:val="99"/>
     <w:rsid w:val="0009427A"/>
     <w:rPr>
@@ -5573,7 +6879,7 @@
       <w:szCs w:val="24"/>
     </w:rPr>
   </w:style>
-  <w:style w:type="numbering" w:customStyle="1" w:styleId="10">
+  <w:style w:type="numbering" w:customStyle="1" w:styleId="11">
     <w:name w:val="无列表1"/>
     <w:next w:val="a2"/>
     <w:uiPriority w:val="99"/>
@@ -5581,10 +6887,10 @@
     <w:unhideWhenUsed/>
     <w:rsid w:val="0009427A"/>
   </w:style>
-  <w:style w:type="paragraph" w:styleId="ad">
+  <w:style w:type="paragraph" w:styleId="af1">
     <w:name w:val="footnote text"/>
     <w:basedOn w:val="a"/>
-    <w:link w:val="Char3"/>
+    <w:link w:val="af2"/>
     <w:rsid w:val="004764C5"/>
     <w:pPr>
       <w:snapToGrid w:val="0"/>
@@ -5595,10 +6901,10 @@
       <w:szCs w:val="18"/>
     </w:rPr>
   </w:style>
-  <w:style w:type="character" w:customStyle="1" w:styleId="Char3">
-    <w:name w:val="脚注文本 Char"/>
+  <w:style w:type="character" w:customStyle="1" w:styleId="af2">
+    <w:name w:val="脚注文本 字符"/>
     <w:basedOn w:val="a0"/>
-    <w:link w:val="ad"/>
+    <w:link w:val="af1"/>
     <w:rsid w:val="004764C5"/>
     <w:rPr>
       <w:sz w:val="18"/>
@@ -5618,7 +6924,7 @@
       <w:rFonts w:ascii="宋体" w:hAnsi="宋体" w:cs="宋体"/>
     </w:rPr>
   </w:style>
-  <w:style w:type="character" w:styleId="ae">
+  <w:style w:type="character" w:styleId="af3">
     <w:name w:val="Hyperlink"/>
     <w:basedOn w:val="a0"/>
     <w:uiPriority w:val="99"/>
@@ -5628,8 +6934,8 @@
       <w:u w:val="single"/>
     </w:rPr>
   </w:style>
-  <w:style w:type="character" w:customStyle="1" w:styleId="UnresolvedMention">
-    <w:name w:val="Unresolved Mention"/>
+  <w:style w:type="character" w:customStyle="1" w:styleId="12">
+    <w:name w:val="未处理的提及1"/>
     <w:basedOn w:val="a0"/>
     <w:uiPriority w:val="99"/>
     <w:semiHidden/>
@@ -5640,7 +6946,7 @@
       <w:shd w:val="clear" w:color="auto" w:fill="E1DFDD"/>
     </w:rPr>
   </w:style>
-  <w:style w:type="paragraph" w:styleId="af">
+  <w:style w:type="paragraph" w:styleId="af4">
     <w:name w:val="List Paragraph"/>
     <w:basedOn w:val="a"/>
     <w:uiPriority w:val="99"/>
@@ -5649,10 +6955,10 @@
       <w:ind w:firstLineChars="200" w:firstLine="420"/>
     </w:pPr>
   </w:style>
-  <w:style w:type="paragraph" w:customStyle="1" w:styleId="af0">
+  <w:style w:type="paragraph" w:customStyle="1" w:styleId="af5">
     <w:name w:val="代码行号"/>
     <w:basedOn w:val="a"/>
-    <w:link w:val="af1"/>
+    <w:link w:val="af6"/>
     <w:autoRedefine/>
     <w:qFormat/>
     <w:rsid w:val="00801C1C"/>
@@ -5665,10 +6971,10 @@
       <w:szCs w:val="20"/>
     </w:rPr>
   </w:style>
-  <w:style w:type="paragraph" w:customStyle="1" w:styleId="af2">
+  <w:style w:type="paragraph" w:customStyle="1" w:styleId="af7">
     <w:name w:val="插图"/>
     <w:basedOn w:val="a"/>
-    <w:link w:val="af3"/>
+    <w:link w:val="af8"/>
     <w:autoRedefine/>
     <w:qFormat/>
     <w:rsid w:val="00CA0242"/>
@@ -5680,19 +6986,19 @@
       <w:noProof/>
     </w:rPr>
   </w:style>
-  <w:style w:type="character" w:customStyle="1" w:styleId="af1">
+  <w:style w:type="character" w:customStyle="1" w:styleId="af6">
     <w:name w:val="代码行号 字符"/>
     <w:basedOn w:val="a0"/>
-    <w:link w:val="af0"/>
+    <w:link w:val="af5"/>
     <w:rsid w:val="00801C1C"/>
     <w:rPr>
       <w:rFonts w:ascii="Consolas" w:hAnsi="Consolas"/>
     </w:rPr>
   </w:style>
-  <w:style w:type="character" w:customStyle="1" w:styleId="af3">
+  <w:style w:type="character" w:customStyle="1" w:styleId="af8">
     <w:name w:val="插图 字符"/>
     <w:basedOn w:val="a0"/>
-    <w:link w:val="af2"/>
+    <w:link w:val="af7"/>
     <w:rsid w:val="00CA0242"/>
     <w:rPr>
       <w:noProof/>
@@ -5700,8 +7006,8 @@
       <w:szCs w:val="24"/>
     </w:rPr>
   </w:style>
-  <w:style w:type="character" w:customStyle="1" w:styleId="4Char">
-    <w:name w:val="标题 4 Char"/>
+  <w:style w:type="character" w:customStyle="1" w:styleId="40">
+    <w:name w:val="标题 4 字符"/>
     <w:basedOn w:val="a0"/>
     <w:link w:val="4"/>
     <w:rsid w:val="002F172B"/>
@@ -5711,6 +7017,16 @@
       <w:bCs/>
       <w:sz w:val="24"/>
       <w:szCs w:val="28"/>
+    </w:rPr>
+  </w:style>
+  <w:style w:type="character" w:styleId="af9">
+    <w:name w:val="Placeholder Text"/>
+    <w:basedOn w:val="a0"/>
+    <w:uiPriority w:val="99"/>
+    <w:unhideWhenUsed/>
+    <w:rsid w:val="004405B6"/>
+    <w:rPr>
+      <w:color w:val="808080"/>
     </w:rPr>
   </w:style>
 </w:styles>
@@ -6005,7 +7321,7 @@
   <a:extraClrSchemeLst/>
   <a:extLst>
     <a:ext uri="{05A4C25C-085E-4340-85A3-A5531E510DB2}">
-      <thm15:themeFamily xmlns:thm15="http://schemas.microsoft.com/office/thememl/2012/main" xmlns="" name="Office Theme" id="{62F939B6-93AF-4DB8-9C6B-D6C7DFDC589F}" vid="{4A3C46E8-61CC-4603-A589-7422A47A8E4A}"/>
+      <thm15:themeFamily xmlns:thm15="http://schemas.microsoft.com/office/thememl/2012/main" name="Office Theme" id="{62F939B6-93AF-4DB8-9C6B-D6C7DFDC589F}" vid="{4A3C46E8-61CC-4603-A589-7422A47A8E4A}"/>
     </a:ext>
   </a:extLst>
 </a:theme>
@@ -6062,7 +7378,7 @@
 </file>
 
 <file path=customXml/itemProps1.xml><?xml version="1.0" encoding="utf-8"?>
-<ds:datastoreItem xmlns:ds="http://schemas.openxmlformats.org/officeDocument/2006/customXml" ds:itemID="{480F0157-779D-414C-ADA2-BD481209C54B}">
+<ds:datastoreItem xmlns:ds="http://schemas.openxmlformats.org/officeDocument/2006/customXml" ds:itemID="{D8E26B4B-F980-4573-9A8B-57A594F51394}">
   <ds:schemaRefs>
     <ds:schemaRef ds:uri="http://schemas.openxmlformats.org/officeDocument/2006/bibliography"/>
   </ds:schemaRefs>

</xml_diff>